<commit_message>
optional file-based media storage
</commit_message>
<xml_diff>
--- a/slepeweb-cms/src/main/resources/DeveloperReference.docx
+++ b/slepeweb-cms/src/main/resources/DeveloperReference.docx
@@ -20,7 +20,7 @@
         <w:pStyle w:val="Heading1"/>
         <w:numPr>
           <w:ilvl w:val="0"/>
-          <w:numId w:val="2"/>
+          <w:numId w:val="4"/>
         </w:numPr>
         <w:bidi w:val="0"/>
         <w:jc w:val="left"/>
@@ -28,7 +28,270 @@
       </w:pPr>
       <w:r>
         <w:rPr/>
-        <w:t>CMSe - Editorial</w:t>
+        <w:t>CMSe – Editorial</w:t>
+      </w:r>
+    </w:p>
+    <w:p>
+      <w:pPr>
+        <w:pStyle w:val="Heading2"/>
+        <w:numPr>
+          <w:ilvl w:val="1"/>
+          <w:numId w:val="2"/>
+        </w:numPr>
+        <w:rPr/>
+      </w:pPr>
+      <w:r>
+        <w:rPr/>
+        <w:t>Site Creation</w:t>
+      </w:r>
+    </w:p>
+    <w:p>
+      <w:pPr>
+        <w:pStyle w:val="TextBody"/>
+        <w:numPr>
+          <w:ilvl w:val="0"/>
+          <w:numId w:val="5"/>
+        </w:numPr>
+        <w:rPr/>
+      </w:pPr>
+      <w:r>
+        <w:rPr/>
+        <w:t>Start by editing slepeweb-init.xls.</w:t>
+      </w:r>
+    </w:p>
+    <w:p>
+      <w:pPr>
+        <w:pStyle w:val="TextBody"/>
+        <w:numPr>
+          <w:ilvl w:val="0"/>
+          <w:numId w:val="5"/>
+        </w:numPr>
+        <w:rPr>
+          <w:rFonts w:ascii="Liberation Serif" w:hAnsi="Liberation Serif" w:eastAsia="Noto Serif CJK SC" w:cs="Lohit Devanagari"/>
+          <w:color w:val="auto"/>
+          <w:kern w:val="2"/>
+          <w:sz w:val="24"/>
+          <w:szCs w:val="24"/>
+          <w:lang w:val="en-GB" w:eastAsia="zh-CN" w:bidi="hi-IN"/>
+        </w:rPr>
+      </w:pPr>
+      <w:r>
+        <w:rPr>
+          <w:rFonts w:eastAsia="Noto Serif CJK SC" w:cs="Lohit Devanagari"/>
+          <w:color w:val="auto"/>
+          <w:kern w:val="2"/>
+          <w:sz w:val="24"/>
+          <w:szCs w:val="24"/>
+          <w:lang w:val="en-GB" w:eastAsia="zh-CN" w:bidi="hi-IN"/>
+        </w:rPr>
+        <w:t>With CMSe running, browse to /cms/setup?file=slepeweb-init.xls</w:t>
+      </w:r>
+    </w:p>
+    <w:p>
+      <w:pPr>
+        <w:pStyle w:val="TextBody"/>
+        <w:numPr>
+          <w:ilvl w:val="0"/>
+          <w:numId w:val="5"/>
+        </w:numPr>
+        <w:rPr>
+          <w:rFonts w:ascii="Liberation Serif" w:hAnsi="Liberation Serif" w:eastAsia="Noto Serif CJK SC" w:cs="Lohit Devanagari"/>
+          <w:color w:val="auto"/>
+          <w:kern w:val="2"/>
+          <w:sz w:val="24"/>
+          <w:szCs w:val="24"/>
+          <w:lang w:val="en-GB" w:eastAsia="zh-CN" w:bidi="hi-IN"/>
+        </w:rPr>
+      </w:pPr>
+      <w:r>
+        <w:rPr>
+          <w:rFonts w:eastAsia="Noto Serif CJK SC" w:cs="Lohit Devanagari"/>
+          <w:color w:val="auto"/>
+          <w:kern w:val="2"/>
+          <w:sz w:val="24"/>
+          <w:szCs w:val="24"/>
+          <w:lang w:val="en-GB" w:eastAsia="zh-CN" w:bidi="hi-IN"/>
+        </w:rPr>
+        <w:t>Modify new row in site table – check 'secured' flag. A value of 1 means users need to login to access the site.</w:t>
+      </w:r>
+    </w:p>
+    <w:p>
+      <w:pPr>
+        <w:pStyle w:val="TextBody"/>
+        <w:numPr>
+          <w:ilvl w:val="0"/>
+          <w:numId w:val="5"/>
+        </w:numPr>
+        <w:rPr>
+          <w:rFonts w:ascii="Liberation Serif" w:hAnsi="Liberation Serif" w:eastAsia="Noto Serif CJK SC" w:cs="Lohit Devanagari"/>
+          <w:color w:val="auto"/>
+          <w:kern w:val="2"/>
+          <w:sz w:val="24"/>
+          <w:szCs w:val="24"/>
+          <w:lang w:val="en-GB" w:eastAsia="zh-CN" w:bidi="hi-IN"/>
+        </w:rPr>
+      </w:pPr>
+      <w:r>
+        <w:rPr>
+          <w:rFonts w:eastAsia="Noto Serif CJK SC" w:cs="Lohit Devanagari"/>
+          <w:color w:val="auto"/>
+          <w:kern w:val="2"/>
+          <w:sz w:val="24"/>
+          <w:szCs w:val="24"/>
+          <w:lang w:val="en-GB" w:eastAsia="zh-CN" w:bidi="hi-IN"/>
+        </w:rPr>
+        <w:t>Add row(s) into 'role' table, granting at least 'editor' role to users who need it.</w:t>
+      </w:r>
+    </w:p>
+    <w:p>
+      <w:pPr>
+        <w:pStyle w:val="TextBody"/>
+        <w:numPr>
+          <w:ilvl w:val="0"/>
+          <w:numId w:val="5"/>
+        </w:numPr>
+        <w:rPr>
+          <w:rFonts w:ascii="Liberation Serif" w:hAnsi="Liberation Serif" w:eastAsia="Noto Serif CJK SC" w:cs="Lohit Devanagari"/>
+          <w:color w:val="auto"/>
+          <w:kern w:val="2"/>
+          <w:sz w:val="24"/>
+          <w:szCs w:val="24"/>
+          <w:lang w:val="en-GB" w:eastAsia="zh-CN" w:bidi="hi-IN"/>
+        </w:rPr>
+      </w:pPr>
+      <w:r>
+        <w:rPr>
+          <w:rFonts w:eastAsia="Noto Serif CJK SC" w:cs="Lohit Devanagari"/>
+          <w:color w:val="auto"/>
+          <w:kern w:val="2"/>
+          <w:sz w:val="24"/>
+          <w:szCs w:val="24"/>
+          <w:lang w:val="en-GB" w:eastAsia="zh-CN" w:bidi="hi-IN"/>
+        </w:rPr>
+        <w:t>Add row(s) to 'access' table, granting 'w' access to 'editor' role.</w:t>
+      </w:r>
+    </w:p>
+    <w:p>
+      <w:pPr>
+        <w:pStyle w:val="TextBody"/>
+        <w:numPr>
+          <w:ilvl w:val="0"/>
+          <w:numId w:val="5"/>
+        </w:numPr>
+        <w:rPr>
+          <w:rFonts w:ascii="Liberation Serif" w:hAnsi="Liberation Serif" w:eastAsia="Noto Serif CJK SC" w:cs="Lohit Devanagari"/>
+          <w:color w:val="auto"/>
+          <w:kern w:val="2"/>
+          <w:sz w:val="24"/>
+          <w:szCs w:val="24"/>
+          <w:lang w:val="en-GB" w:eastAsia="zh-CN" w:bidi="hi-IN"/>
+        </w:rPr>
+      </w:pPr>
+      <w:r>
+        <w:rPr>
+          <w:rFonts w:eastAsia="Noto Serif CJK SC" w:cs="Lohit Devanagari"/>
+          <w:color w:val="auto"/>
+          <w:kern w:val="2"/>
+          <w:sz w:val="24"/>
+          <w:szCs w:val="24"/>
+          <w:lang w:val="en-GB" w:eastAsia="zh-CN" w:bidi="hi-IN"/>
+        </w:rPr>
+        <w:t>Add row to 'config' table to specify media storage mode. The property name is '</w:t>
+      </w:r>
+      <w:r>
+        <w:rPr>
+          <w:rFonts w:eastAsia="Noto Serif CJK SC" w:cs="Lohit Devanagari"/>
+          <w:color w:val="000000"/>
+          <w:kern w:val="2"/>
+          <w:sz w:val="24"/>
+          <w:szCs w:val="24"/>
+          <w:lang w:val="en-GB" w:eastAsia="zh-CN" w:bidi="hi-IN"/>
+        </w:rPr>
+        <w:t>media_storage_mode', and the value can be either 'db' (database) or 'fs' (file system).</w:t>
+      </w:r>
+    </w:p>
+    <w:p>
+      <w:pPr>
+        <w:pStyle w:val="TextBody"/>
+        <w:numPr>
+          <w:ilvl w:val="0"/>
+          <w:numId w:val="5"/>
+        </w:numPr>
+        <w:rPr>
+          <w:rFonts w:ascii="Liberation Serif" w:hAnsi="Liberation Serif" w:eastAsia="Noto Serif CJK SC" w:cs="Lohit Devanagari"/>
+          <w:color w:val="auto"/>
+          <w:kern w:val="2"/>
+          <w:sz w:val="24"/>
+          <w:szCs w:val="24"/>
+          <w:lang w:val="en-GB" w:eastAsia="zh-CN" w:bidi="hi-IN"/>
+        </w:rPr>
+      </w:pPr>
+      <w:r>
+        <w:rPr>
+          <w:rFonts w:eastAsia="Noto Serif CJK SC" w:cs="Lohit Devanagari"/>
+          <w:color w:val="000000"/>
+          <w:kern w:val="2"/>
+          <w:sz w:val="24"/>
+          <w:szCs w:val="24"/>
+          <w:lang w:val="en-GB" w:eastAsia="zh-CN" w:bidi="hi-IN"/>
+        </w:rPr>
+        <w:t>Add row to 'host' table for server type 'staging'. More hosts for this site can be added later.</w:t>
+      </w:r>
+    </w:p>
+    <w:p>
+      <w:pPr>
+        <w:pStyle w:val="TextBody"/>
+        <w:numPr>
+          <w:ilvl w:val="0"/>
+          <w:numId w:val="5"/>
+        </w:numPr>
+        <w:rPr>
+          <w:rFonts w:ascii="Liberation Serif" w:hAnsi="Liberation Serif" w:eastAsia="Noto Serif CJK SC" w:cs="Lohit Devanagari"/>
+          <w:color w:val="auto"/>
+          <w:kern w:val="2"/>
+          <w:sz w:val="24"/>
+          <w:szCs w:val="24"/>
+          <w:lang w:val="en-GB" w:eastAsia="zh-CN" w:bidi="hi-IN"/>
+        </w:rPr>
+      </w:pPr>
+      <w:r>
+        <w:rPr>
+          <w:rFonts w:eastAsia="Noto Serif CJK SC" w:cs="Lohit Devanagari"/>
+          <w:color w:val="000000"/>
+          <w:kern w:val="2"/>
+          <w:sz w:val="24"/>
+          <w:szCs w:val="24"/>
+          <w:lang w:val="en-GB" w:eastAsia="zh-CN" w:bidi="hi-IN"/>
+        </w:rPr>
+        <w:t>Add line to /etc/hosts for this hosts, pointing to localhost.</w:t>
+      </w:r>
+    </w:p>
+    <w:p>
+      <w:pPr>
+        <w:pStyle w:val="TextBody"/>
+        <w:numPr>
+          <w:ilvl w:val="0"/>
+          <w:numId w:val="5"/>
+        </w:numPr>
+        <w:rPr>
+          <w:rFonts w:ascii="Liberation Serif" w:hAnsi="Liberation Serif" w:eastAsia="Noto Serif CJK SC" w:cs="Lohit Devanagari"/>
+          <w:color w:val="auto"/>
+          <w:kern w:val="2"/>
+          <w:sz w:val="24"/>
+          <w:szCs w:val="24"/>
+          <w:lang w:val="en-GB" w:eastAsia="zh-CN" w:bidi="hi-IN"/>
+        </w:rPr>
+      </w:pPr>
+      <w:r>
+        <w:rPr>
+          <w:rFonts w:eastAsia="Noto Serif CJK SC" w:cs="Lohit Devanagari"/>
+          <w:color w:val="auto"/>
+          <w:kern w:val="2"/>
+          <w:sz w:val="24"/>
+          <w:szCs w:val="24"/>
+          <w:lang w:val="en-GB" w:eastAsia="zh-CN" w:bidi="hi-IN"/>
+        </w:rPr>
+        <w:t>Re-start CMSe, to force cached data to be refreshed.</w:t>
       </w:r>
     </w:p>
     <w:p>
@@ -36,7 +299,7 @@
         <w:pStyle w:val="Heading1"/>
         <w:numPr>
           <w:ilvl w:val="0"/>
-          <w:numId w:val="2"/>
+          <w:numId w:val="4"/>
         </w:numPr>
         <w:bidi w:val="0"/>
         <w:jc w:val="left"/>
@@ -50,6 +313,10 @@
     <w:p>
       <w:pPr>
         <w:pStyle w:val="Heading2"/>
+        <w:numPr>
+          <w:ilvl w:val="1"/>
+          <w:numId w:val="3"/>
+        </w:numPr>
         <w:rPr/>
       </w:pPr>
       <w:r>
@@ -143,7 +410,7 @@
         <w:pStyle w:val="Heading1"/>
         <w:numPr>
           <w:ilvl w:val="0"/>
-          <w:numId w:val="2"/>
+          <w:numId w:val="4"/>
         </w:numPr>
         <w:bidi w:val="0"/>
         <w:jc w:val="left"/>
@@ -159,7 +426,7 @@
         <w:pStyle w:val="Heading2"/>
         <w:numPr>
           <w:ilvl w:val="1"/>
-          <w:numId w:val="2"/>
+          <w:numId w:val="4"/>
         </w:numPr>
         <w:bidi w:val="0"/>
         <w:jc w:val="left"/>
@@ -241,7 +508,7 @@
         <w:pStyle w:val="Heading1"/>
         <w:numPr>
           <w:ilvl w:val="0"/>
-          <w:numId w:val="2"/>
+          <w:numId w:val="4"/>
         </w:numPr>
         <w:bidi w:val="0"/>
         <w:spacing w:before="240" w:after="120"/>
@@ -507,11 +774,395 @@
       </w:pPr>
     </w:lvl>
   </w:abstractNum>
+  <w:abstractNum w:abstractNumId="3">
+    <w:lvl w:ilvl="0">
+      <w:start w:val="1"/>
+      <w:numFmt w:val="none"/>
+      <w:suff w:val="nothing"/>
+      <w:lvlText w:val=""/>
+      <w:lvlJc w:val="left"/>
+      <w:pPr>
+        <w:tabs>
+          <w:tab w:val="num" w:pos="0"/>
+        </w:tabs>
+        <w:ind w:left="0" w:hanging="0"/>
+      </w:pPr>
+    </w:lvl>
+    <w:lvl w:ilvl="1">
+      <w:start w:val="1"/>
+      <w:numFmt w:val="none"/>
+      <w:suff w:val="nothing"/>
+      <w:lvlText w:val=""/>
+      <w:lvlJc w:val="left"/>
+      <w:pPr>
+        <w:tabs>
+          <w:tab w:val="num" w:pos="0"/>
+        </w:tabs>
+        <w:ind w:left="0" w:hanging="0"/>
+      </w:pPr>
+    </w:lvl>
+    <w:lvl w:ilvl="2">
+      <w:start w:val="1"/>
+      <w:numFmt w:val="none"/>
+      <w:suff w:val="nothing"/>
+      <w:lvlText w:val=""/>
+      <w:lvlJc w:val="left"/>
+      <w:pPr>
+        <w:tabs>
+          <w:tab w:val="num" w:pos="0"/>
+        </w:tabs>
+        <w:ind w:left="0" w:hanging="0"/>
+      </w:pPr>
+    </w:lvl>
+    <w:lvl w:ilvl="3">
+      <w:start w:val="1"/>
+      <w:numFmt w:val="none"/>
+      <w:suff w:val="nothing"/>
+      <w:lvlText w:val=""/>
+      <w:lvlJc w:val="left"/>
+      <w:pPr>
+        <w:tabs>
+          <w:tab w:val="num" w:pos="0"/>
+        </w:tabs>
+        <w:ind w:left="0" w:hanging="0"/>
+      </w:pPr>
+    </w:lvl>
+    <w:lvl w:ilvl="4">
+      <w:start w:val="1"/>
+      <w:numFmt w:val="none"/>
+      <w:suff w:val="nothing"/>
+      <w:lvlText w:val=""/>
+      <w:lvlJc w:val="left"/>
+      <w:pPr>
+        <w:tabs>
+          <w:tab w:val="num" w:pos="0"/>
+        </w:tabs>
+        <w:ind w:left="0" w:hanging="0"/>
+      </w:pPr>
+    </w:lvl>
+    <w:lvl w:ilvl="5">
+      <w:start w:val="1"/>
+      <w:numFmt w:val="none"/>
+      <w:suff w:val="nothing"/>
+      <w:lvlText w:val=""/>
+      <w:lvlJc w:val="left"/>
+      <w:pPr>
+        <w:tabs>
+          <w:tab w:val="num" w:pos="0"/>
+        </w:tabs>
+        <w:ind w:left="0" w:hanging="0"/>
+      </w:pPr>
+    </w:lvl>
+    <w:lvl w:ilvl="6">
+      <w:start w:val="1"/>
+      <w:numFmt w:val="none"/>
+      <w:suff w:val="nothing"/>
+      <w:lvlText w:val=""/>
+      <w:lvlJc w:val="left"/>
+      <w:pPr>
+        <w:tabs>
+          <w:tab w:val="num" w:pos="0"/>
+        </w:tabs>
+        <w:ind w:left="0" w:hanging="0"/>
+      </w:pPr>
+    </w:lvl>
+    <w:lvl w:ilvl="7">
+      <w:start w:val="1"/>
+      <w:numFmt w:val="none"/>
+      <w:suff w:val="nothing"/>
+      <w:lvlText w:val=""/>
+      <w:lvlJc w:val="left"/>
+      <w:pPr>
+        <w:tabs>
+          <w:tab w:val="num" w:pos="0"/>
+        </w:tabs>
+        <w:ind w:left="0" w:hanging="0"/>
+      </w:pPr>
+    </w:lvl>
+    <w:lvl w:ilvl="8">
+      <w:start w:val="1"/>
+      <w:numFmt w:val="none"/>
+      <w:suff w:val="nothing"/>
+      <w:lvlText w:val=""/>
+      <w:lvlJc w:val="left"/>
+      <w:pPr>
+        <w:tabs>
+          <w:tab w:val="num" w:pos="0"/>
+        </w:tabs>
+        <w:ind w:left="0" w:hanging="0"/>
+      </w:pPr>
+    </w:lvl>
+  </w:abstractNum>
+  <w:abstractNum w:abstractNumId="4">
+    <w:lvl w:ilvl="0">
+      <w:start w:val="1"/>
+      <w:numFmt w:val="none"/>
+      <w:suff w:val="nothing"/>
+      <w:lvlText w:val=""/>
+      <w:lvlJc w:val="left"/>
+      <w:pPr>
+        <w:tabs>
+          <w:tab w:val="num" w:pos="0"/>
+        </w:tabs>
+        <w:ind w:left="0" w:hanging="0"/>
+      </w:pPr>
+    </w:lvl>
+    <w:lvl w:ilvl="1">
+      <w:start w:val="1"/>
+      <w:numFmt w:val="none"/>
+      <w:suff w:val="nothing"/>
+      <w:lvlText w:val=""/>
+      <w:lvlJc w:val="left"/>
+      <w:pPr>
+        <w:tabs>
+          <w:tab w:val="num" w:pos="0"/>
+        </w:tabs>
+        <w:ind w:left="0" w:hanging="0"/>
+      </w:pPr>
+    </w:lvl>
+    <w:lvl w:ilvl="2">
+      <w:start w:val="1"/>
+      <w:numFmt w:val="none"/>
+      <w:suff w:val="nothing"/>
+      <w:lvlText w:val=""/>
+      <w:lvlJc w:val="left"/>
+      <w:pPr>
+        <w:tabs>
+          <w:tab w:val="num" w:pos="0"/>
+        </w:tabs>
+        <w:ind w:left="0" w:hanging="0"/>
+      </w:pPr>
+    </w:lvl>
+    <w:lvl w:ilvl="3">
+      <w:start w:val="1"/>
+      <w:numFmt w:val="none"/>
+      <w:suff w:val="nothing"/>
+      <w:lvlText w:val=""/>
+      <w:lvlJc w:val="left"/>
+      <w:pPr>
+        <w:tabs>
+          <w:tab w:val="num" w:pos="0"/>
+        </w:tabs>
+        <w:ind w:left="0" w:hanging="0"/>
+      </w:pPr>
+    </w:lvl>
+    <w:lvl w:ilvl="4">
+      <w:start w:val="1"/>
+      <w:numFmt w:val="none"/>
+      <w:suff w:val="nothing"/>
+      <w:lvlText w:val=""/>
+      <w:lvlJc w:val="left"/>
+      <w:pPr>
+        <w:tabs>
+          <w:tab w:val="num" w:pos="0"/>
+        </w:tabs>
+        <w:ind w:left="0" w:hanging="0"/>
+      </w:pPr>
+    </w:lvl>
+    <w:lvl w:ilvl="5">
+      <w:start w:val="1"/>
+      <w:numFmt w:val="none"/>
+      <w:suff w:val="nothing"/>
+      <w:lvlText w:val=""/>
+      <w:lvlJc w:val="left"/>
+      <w:pPr>
+        <w:tabs>
+          <w:tab w:val="num" w:pos="0"/>
+        </w:tabs>
+        <w:ind w:left="0" w:hanging="0"/>
+      </w:pPr>
+    </w:lvl>
+    <w:lvl w:ilvl="6">
+      <w:start w:val="1"/>
+      <w:numFmt w:val="none"/>
+      <w:suff w:val="nothing"/>
+      <w:lvlText w:val=""/>
+      <w:lvlJc w:val="left"/>
+      <w:pPr>
+        <w:tabs>
+          <w:tab w:val="num" w:pos="0"/>
+        </w:tabs>
+        <w:ind w:left="0" w:hanging="0"/>
+      </w:pPr>
+    </w:lvl>
+    <w:lvl w:ilvl="7">
+      <w:start w:val="1"/>
+      <w:numFmt w:val="none"/>
+      <w:suff w:val="nothing"/>
+      <w:lvlText w:val=""/>
+      <w:lvlJc w:val="left"/>
+      <w:pPr>
+        <w:tabs>
+          <w:tab w:val="num" w:pos="0"/>
+        </w:tabs>
+        <w:ind w:left="0" w:hanging="0"/>
+      </w:pPr>
+    </w:lvl>
+    <w:lvl w:ilvl="8">
+      <w:start w:val="1"/>
+      <w:numFmt w:val="none"/>
+      <w:suff w:val="nothing"/>
+      <w:lvlText w:val=""/>
+      <w:lvlJc w:val="left"/>
+      <w:pPr>
+        <w:tabs>
+          <w:tab w:val="num" w:pos="0"/>
+        </w:tabs>
+        <w:ind w:left="0" w:hanging="0"/>
+      </w:pPr>
+    </w:lvl>
+  </w:abstractNum>
+  <w:abstractNum w:abstractNumId="5">
+    <w:lvl w:ilvl="0">
+      <w:start w:val="1"/>
+      <w:numFmt w:val="bullet"/>
+      <w:lvlText w:val=""/>
+      <w:lvlJc w:val="left"/>
+      <w:pPr>
+        <w:tabs>
+          <w:tab w:val="num" w:pos="720"/>
+        </w:tabs>
+        <w:ind w:left="720" w:hanging="360"/>
+      </w:pPr>
+      <w:rPr>
+        <w:rFonts w:ascii="Symbol" w:hAnsi="Symbol" w:cs="Symbol" w:hint="default"/>
+      </w:rPr>
+    </w:lvl>
+    <w:lvl w:ilvl="1">
+      <w:start w:val="1"/>
+      <w:numFmt w:val="bullet"/>
+      <w:lvlText w:val="◦"/>
+      <w:lvlJc w:val="left"/>
+      <w:pPr>
+        <w:tabs>
+          <w:tab w:val="num" w:pos="1080"/>
+        </w:tabs>
+        <w:ind w:left="1080" w:hanging="360"/>
+      </w:pPr>
+      <w:rPr>
+        <w:rFonts w:ascii="OpenSymbol" w:hAnsi="OpenSymbol" w:cs="OpenSymbol" w:hint="default"/>
+      </w:rPr>
+    </w:lvl>
+    <w:lvl w:ilvl="2">
+      <w:start w:val="1"/>
+      <w:numFmt w:val="bullet"/>
+      <w:lvlText w:val="▪"/>
+      <w:lvlJc w:val="left"/>
+      <w:pPr>
+        <w:tabs>
+          <w:tab w:val="num" w:pos="1440"/>
+        </w:tabs>
+        <w:ind w:left="1440" w:hanging="360"/>
+      </w:pPr>
+      <w:rPr>
+        <w:rFonts w:ascii="OpenSymbol" w:hAnsi="OpenSymbol" w:cs="OpenSymbol" w:hint="default"/>
+      </w:rPr>
+    </w:lvl>
+    <w:lvl w:ilvl="3">
+      <w:start w:val="1"/>
+      <w:numFmt w:val="bullet"/>
+      <w:lvlText w:val=""/>
+      <w:lvlJc w:val="left"/>
+      <w:pPr>
+        <w:tabs>
+          <w:tab w:val="num" w:pos="1800"/>
+        </w:tabs>
+        <w:ind w:left="1800" w:hanging="360"/>
+      </w:pPr>
+      <w:rPr>
+        <w:rFonts w:ascii="Symbol" w:hAnsi="Symbol" w:cs="Symbol" w:hint="default"/>
+      </w:rPr>
+    </w:lvl>
+    <w:lvl w:ilvl="4">
+      <w:start w:val="1"/>
+      <w:numFmt w:val="bullet"/>
+      <w:lvlText w:val="◦"/>
+      <w:lvlJc w:val="left"/>
+      <w:pPr>
+        <w:tabs>
+          <w:tab w:val="num" w:pos="2160"/>
+        </w:tabs>
+        <w:ind w:left="2160" w:hanging="360"/>
+      </w:pPr>
+      <w:rPr>
+        <w:rFonts w:ascii="OpenSymbol" w:hAnsi="OpenSymbol" w:cs="OpenSymbol" w:hint="default"/>
+      </w:rPr>
+    </w:lvl>
+    <w:lvl w:ilvl="5">
+      <w:start w:val="1"/>
+      <w:numFmt w:val="bullet"/>
+      <w:lvlText w:val="▪"/>
+      <w:lvlJc w:val="left"/>
+      <w:pPr>
+        <w:tabs>
+          <w:tab w:val="num" w:pos="2520"/>
+        </w:tabs>
+        <w:ind w:left="2520" w:hanging="360"/>
+      </w:pPr>
+      <w:rPr>
+        <w:rFonts w:ascii="OpenSymbol" w:hAnsi="OpenSymbol" w:cs="OpenSymbol" w:hint="default"/>
+      </w:rPr>
+    </w:lvl>
+    <w:lvl w:ilvl="6">
+      <w:start w:val="1"/>
+      <w:numFmt w:val="bullet"/>
+      <w:lvlText w:val=""/>
+      <w:lvlJc w:val="left"/>
+      <w:pPr>
+        <w:tabs>
+          <w:tab w:val="num" w:pos="2880"/>
+        </w:tabs>
+        <w:ind w:left="2880" w:hanging="360"/>
+      </w:pPr>
+      <w:rPr>
+        <w:rFonts w:ascii="Symbol" w:hAnsi="Symbol" w:cs="Symbol" w:hint="default"/>
+      </w:rPr>
+    </w:lvl>
+    <w:lvl w:ilvl="7">
+      <w:start w:val="1"/>
+      <w:numFmt w:val="bullet"/>
+      <w:lvlText w:val="◦"/>
+      <w:lvlJc w:val="left"/>
+      <w:pPr>
+        <w:tabs>
+          <w:tab w:val="num" w:pos="3240"/>
+        </w:tabs>
+        <w:ind w:left="3240" w:hanging="360"/>
+      </w:pPr>
+      <w:rPr>
+        <w:rFonts w:ascii="OpenSymbol" w:hAnsi="OpenSymbol" w:cs="OpenSymbol" w:hint="default"/>
+      </w:rPr>
+    </w:lvl>
+    <w:lvl w:ilvl="8">
+      <w:start w:val="1"/>
+      <w:numFmt w:val="bullet"/>
+      <w:lvlText w:val="▪"/>
+      <w:lvlJc w:val="left"/>
+      <w:pPr>
+        <w:tabs>
+          <w:tab w:val="num" w:pos="3600"/>
+        </w:tabs>
+        <w:ind w:left="3600" w:hanging="360"/>
+      </w:pPr>
+      <w:rPr>
+        <w:rFonts w:ascii="OpenSymbol" w:hAnsi="OpenSymbol" w:cs="OpenSymbol" w:hint="default"/>
+      </w:rPr>
+    </w:lvl>
+  </w:abstractNum>
   <w:num w:numId="1">
     <w:abstractNumId w:val="1"/>
   </w:num>
   <w:num w:numId="2">
     <w:abstractNumId w:val="2"/>
+  </w:num>
+  <w:num w:numId="3">
+    <w:abstractNumId w:val="3"/>
+  </w:num>
+  <w:num w:numId="4">
+    <w:abstractNumId w:val="4"/>
+  </w:num>
+  <w:num w:numId="5">
+    <w:abstractNumId w:val="5"/>
   </w:num>
 </w:numbering>
 </file>
@@ -591,6 +1242,13 @@
       <w:bCs/>
       <w:sz w:val="32"/>
       <w:szCs w:val="32"/>
+    </w:rPr>
+  </w:style>
+  <w:style w:type="character" w:styleId="Bullets">
+    <w:name w:val="Bullets"/>
+    <w:qFormat/>
+    <w:rPr>
+      <w:rFonts w:ascii="OpenSymbol" w:hAnsi="OpenSymbol" w:eastAsia="OpenSymbol" w:cs="OpenSymbol"/>
     </w:rPr>
   </w:style>
   <w:style w:type="paragraph" w:styleId="Heading">

</xml_diff>

<commit_message>
improved thumbnail uploads, esp. for video; validation of text field inputs; new dateish onput type
</commit_message>
<xml_diff>
--- a/slepeweb-cms/src/main/resources/DeveloperReference.docx
+++ b/slepeweb-cms/src/main/resources/DeveloperReference.docx
@@ -292,6 +292,71 @@
           <w:lang w:val="en-GB" w:eastAsia="zh-CN" w:bidi="hi-IN"/>
         </w:rPr>
         <w:t>Re-start CMSe, to force cached data to be refreshed.</w:t>
+      </w:r>
+    </w:p>
+    <w:p>
+      <w:pPr>
+        <w:pStyle w:val="Heading2"/>
+        <w:rPr>
+          <w:rFonts w:ascii="Liberation Serif" w:hAnsi="Liberation Serif" w:eastAsia="Noto Serif CJK SC" w:cs="Lohit Devanagari"/>
+          <w:color w:val="auto"/>
+          <w:kern w:val="2"/>
+          <w:sz w:val="24"/>
+          <w:szCs w:val="24"/>
+          <w:lang w:val="en-GB" w:eastAsia="zh-CN" w:bidi="hi-IN"/>
+        </w:rPr>
+      </w:pPr>
+      <w:r>
+        <w:rPr/>
+        <w:t>Form field validation</w:t>
+      </w:r>
+    </w:p>
+    <w:p>
+      <w:pPr>
+        <w:pStyle w:val="TextBody"/>
+        <w:rPr>
+          <w:rFonts w:ascii="Liberation Serif" w:hAnsi="Liberation Serif" w:eastAsia="Noto Serif CJK SC" w:cs="Lohit Devanagari"/>
+          <w:color w:val="auto"/>
+          <w:kern w:val="2"/>
+          <w:sz w:val="24"/>
+          <w:szCs w:val="24"/>
+          <w:lang w:val="en-GB" w:eastAsia="zh-CN" w:bidi="hi-IN"/>
+        </w:rPr>
+      </w:pPr>
+      <w:r>
+        <w:rPr/>
+        <w:t xml:space="preserve">A text field value (ie input type=”text/textarea”) can be constrained by validation rules. This is achieved by </w:t>
+      </w:r>
+      <w:r>
+        <w:rPr>
+          <w:rFonts w:eastAsia="Noto Serif CJK SC" w:cs="Lohit Devanagari"/>
+          <w:color w:val="auto"/>
+          <w:kern w:val="2"/>
+          <w:sz w:val="24"/>
+          <w:szCs w:val="24"/>
+          <w:lang w:val="en-GB" w:eastAsia="zh-CN" w:bidi="hi-IN"/>
+        </w:rPr>
+        <w:t>storing the corresponding regular expression in the 'validation' column of the 'field' table.</w:t>
+      </w:r>
+      <w:r>
+        <w:rPr/>
+        <w:t xml:space="preserve"> If the stored expression contains backslashes, they must NOT appear as doubles, but singles. The expression needs to work in both javascript (front-end) and java (back-end), since the two languages might exhibit different results.</w:t>
+      </w:r>
+    </w:p>
+    <w:p>
+      <w:pPr>
+        <w:pStyle w:val="TextBody"/>
+        <w:rPr>
+          <w:rFonts w:ascii="Liberation Serif" w:hAnsi="Liberation Serif" w:eastAsia="Noto Serif CJK SC" w:cs="Lohit Devanagari"/>
+          <w:color w:val="auto"/>
+          <w:kern w:val="2"/>
+          <w:sz w:val="24"/>
+          <w:szCs w:val="24"/>
+          <w:lang w:val="en-GB" w:eastAsia="zh-CN" w:bidi="hi-IN"/>
+        </w:rPr>
+      </w:pPr>
+      <w:r>
+        <w:rPr/>
       </w:r>
     </w:p>
     <w:p>

</xml_diff>

<commit_message>
wysiwyg editing for markup fields
</commit_message>
<xml_diff>
--- a/slepeweb-cms/src/main/resources/DeveloperReference.docx
+++ b/slepeweb-cms/src/main/resources/DeveloperReference.docx
@@ -7,7 +7,7 @@
         <w:pStyle w:val="Title"/>
         <w:bidi w:val="0"/>
         <w:spacing w:before="240" w:after="120"/>
-        <w:jc w:val="center"/>
+        <w:jc w:val="left"/>
         <w:rPr/>
       </w:pPr>
       <w:r>
@@ -17,10 +17,35 @@
     </w:p>
     <w:p>
       <w:pPr>
+        <w:pStyle w:val="Normal"/>
+        <w:numPr>
+          <w:ilvl w:val="0"/>
+          <w:numId w:val="5"/>
+        </w:numPr>
+        <w:rPr/>
+      </w:pPr>
+      <w:r>
+        <w:rPr/>
+        <w:t xml:space="preserve">These notes </w:t>
+      </w:r>
+      <w:r>
+        <w:rPr>
+          <w:rFonts w:eastAsia="Noto Serif CJK SC" w:cs="Lohit Devanagari"/>
+          <w:color w:val="auto"/>
+          <w:kern w:val="2"/>
+          <w:sz w:val="24"/>
+          <w:szCs w:val="24"/>
+          <w:lang w:val="en-GB" w:eastAsia="zh-CN" w:bidi="hi-IN"/>
+        </w:rPr>
+        <w:t>provide reminders only to experienced developers about this application. The effort that would be required to instruct a new developer would require too much work.</w:t>
+      </w:r>
+    </w:p>
+    <w:p>
+      <w:pPr>
         <w:pStyle w:val="Heading1"/>
         <w:numPr>
           <w:ilvl w:val="0"/>
-          <w:numId w:val="4"/>
+          <w:numId w:val="5"/>
         </w:numPr>
         <w:bidi w:val="0"/>
         <w:jc w:val="left"/>
@@ -36,343 +61,846 @@
         <w:pStyle w:val="Heading2"/>
         <w:numPr>
           <w:ilvl w:val="1"/>
+          <w:numId w:val="3"/>
+        </w:numPr>
+        <w:rPr/>
+      </w:pPr>
+      <w:r>
+        <w:rPr/>
+        <w:t xml:space="preserve">Site Creation – </w:t>
+      </w:r>
+      <w:r>
+        <w:rPr/>
+        <w:t>Database changes</w:t>
+      </w:r>
+    </w:p>
+    <w:p>
+      <w:pPr>
+        <w:pStyle w:val="TextBody"/>
+        <w:numPr>
+          <w:ilvl w:val="0"/>
+          <w:numId w:val="6"/>
+        </w:numPr>
+        <w:rPr/>
+      </w:pPr>
+      <w:r>
+        <w:rPr/>
+        <w:t>Start by editing slepeweb-init.xls.</w:t>
+      </w:r>
+    </w:p>
+    <w:p>
+      <w:pPr>
+        <w:pStyle w:val="TextBody"/>
+        <w:numPr>
+          <w:ilvl w:val="0"/>
+          <w:numId w:val="6"/>
+        </w:numPr>
+        <w:rPr>
+          <w:rFonts w:ascii="Liberation Serif" w:hAnsi="Liberation Serif" w:eastAsia="Noto Serif CJK SC" w:cs="Lohit Devanagari"/>
+          <w:color w:val="auto"/>
+          <w:kern w:val="2"/>
+          <w:sz w:val="24"/>
+          <w:szCs w:val="24"/>
+          <w:lang w:val="en-GB" w:eastAsia="zh-CN" w:bidi="hi-IN"/>
+        </w:rPr>
+      </w:pPr>
+      <w:r>
+        <w:rPr>
+          <w:rFonts w:eastAsia="Noto Serif CJK SC" w:cs="Lohit Devanagari"/>
+          <w:color w:val="auto"/>
+          <w:kern w:val="2"/>
+          <w:sz w:val="24"/>
+          <w:szCs w:val="24"/>
+          <w:lang w:val="en-GB" w:eastAsia="zh-CN" w:bidi="hi-IN"/>
+        </w:rPr>
+        <w:t xml:space="preserve">With CMSe running, </w:t>
+      </w:r>
+      <w:r>
+        <w:rPr>
+          <w:rFonts w:eastAsia="Noto Serif CJK SC" w:cs="Lohit Devanagari"/>
+          <w:color w:val="auto"/>
+          <w:kern w:val="2"/>
+          <w:sz w:val="24"/>
+          <w:szCs w:val="24"/>
+          <w:lang w:val="en-GB" w:eastAsia="zh-CN" w:bidi="hi-IN"/>
+        </w:rPr>
+        <w:t>and user logged in</w:t>
+      </w:r>
+      <w:r>
+        <w:rPr>
+          <w:rFonts w:eastAsia="Noto Serif CJK SC" w:cs="Lohit Devanagari"/>
+          <w:color w:val="auto"/>
+          <w:kern w:val="2"/>
+          <w:sz w:val="24"/>
+          <w:szCs w:val="24"/>
+          <w:lang w:val="en-GB" w:eastAsia="zh-CN" w:bidi="hi-IN"/>
+        </w:rPr>
+        <w:t xml:space="preserve"> </w:t>
+      </w:r>
+      <w:r>
+        <w:rPr>
+          <w:rFonts w:eastAsia="Noto Serif CJK SC" w:cs="Lohit Devanagari"/>
+          <w:color w:val="auto"/>
+          <w:kern w:val="2"/>
+          <w:sz w:val="24"/>
+          <w:szCs w:val="24"/>
+          <w:lang w:val="en-GB" w:eastAsia="zh-CN" w:bidi="hi-IN"/>
+        </w:rPr>
+        <w:t>(against ANY site)</w:t>
+      </w:r>
+      <w:r>
+        <w:rPr>
+          <w:rFonts w:eastAsia="Noto Serif CJK SC" w:cs="Lohit Devanagari"/>
+          <w:color w:val="auto"/>
+          <w:kern w:val="2"/>
+          <w:sz w:val="24"/>
+          <w:szCs w:val="24"/>
+          <w:lang w:val="en-GB" w:eastAsia="zh-CN" w:bidi="hi-IN"/>
+        </w:rPr>
+        <w:t xml:space="preserve">, browse to </w:t>
+      </w:r>
+      <w:r>
+        <w:rPr>
+          <w:rFonts w:eastAsia="Noto Serif CJK SC" w:cs="Lohit Devanagari"/>
+          <w:color w:val="auto"/>
+          <w:kern w:val="2"/>
+          <w:sz w:val="24"/>
+          <w:szCs w:val="24"/>
+          <w:lang w:val="en-GB" w:eastAsia="zh-CN" w:bidi="hi-IN"/>
+        </w:rPr>
+        <w:t xml:space="preserve">eg. </w:t>
+      </w:r>
+      <w:r>
+        <w:rPr>
+          <w:rFonts w:eastAsia="Noto Serif CJK SC" w:cs="Lohit Devanagari" w:ascii="B612 Mono" w:hAnsi="B612 Mono"/>
+          <w:color w:val="auto"/>
+          <w:kern w:val="2"/>
+          <w:sz w:val="20"/>
+          <w:szCs w:val="20"/>
+          <w:lang w:val="en-GB" w:eastAsia="zh-CN" w:bidi="hi-IN"/>
+        </w:rPr>
+        <w:t>http://photo.slepeweb.com/cms/setup?file=slepeweb-init.xls</w:t>
+      </w:r>
+    </w:p>
+    <w:p>
+      <w:pPr>
+        <w:pStyle w:val="TextBody"/>
+        <w:numPr>
+          <w:ilvl w:val="0"/>
+          <w:numId w:val="6"/>
+        </w:numPr>
+        <w:rPr>
+          <w:rFonts w:ascii="Liberation Serif" w:hAnsi="Liberation Serif" w:eastAsia="Noto Serif CJK SC" w:cs="Lohit Devanagari"/>
+          <w:color w:val="auto"/>
+          <w:kern w:val="2"/>
+          <w:sz w:val="24"/>
+          <w:szCs w:val="24"/>
+          <w:lang w:val="en-GB" w:eastAsia="zh-CN" w:bidi="hi-IN"/>
+        </w:rPr>
+      </w:pPr>
+      <w:r>
+        <w:rPr>
+          <w:rFonts w:eastAsia="Noto Serif CJK SC" w:cs="Lohit Devanagari"/>
+          <w:color w:val="auto"/>
+          <w:kern w:val="2"/>
+          <w:sz w:val="24"/>
+          <w:szCs w:val="24"/>
+          <w:lang w:val="en-GB" w:eastAsia="zh-CN" w:bidi="hi-IN"/>
+        </w:rPr>
+        <w:t>Modify new row in site table – check 'secured' flag. A value of 1 means users need to login to access the site.</w:t>
+      </w:r>
+    </w:p>
+    <w:p>
+      <w:pPr>
+        <w:pStyle w:val="TextBody"/>
+        <w:numPr>
+          <w:ilvl w:val="0"/>
+          <w:numId w:val="6"/>
+        </w:numPr>
+        <w:rPr>
+          <w:rFonts w:ascii="Liberation Serif" w:hAnsi="Liberation Serif" w:eastAsia="Noto Serif CJK SC" w:cs="Lohit Devanagari"/>
+          <w:color w:val="auto"/>
+          <w:kern w:val="2"/>
+          <w:sz w:val="24"/>
+          <w:szCs w:val="24"/>
+          <w:lang w:val="en-GB" w:eastAsia="zh-CN" w:bidi="hi-IN"/>
+        </w:rPr>
+      </w:pPr>
+      <w:r>
+        <w:rPr>
+          <w:rFonts w:eastAsia="Noto Serif CJK SC" w:cs="Lohit Devanagari"/>
+          <w:color w:val="auto"/>
+          <w:kern w:val="2"/>
+          <w:sz w:val="24"/>
+          <w:szCs w:val="24"/>
+          <w:lang w:val="en-GB" w:eastAsia="zh-CN" w:bidi="hi-IN"/>
+        </w:rPr>
+        <w:t>Add row(s) into 'role' table, granting at least 'editor' role to users who need it.</w:t>
+      </w:r>
+    </w:p>
+    <w:p>
+      <w:pPr>
+        <w:pStyle w:val="TextBody"/>
+        <w:numPr>
+          <w:ilvl w:val="0"/>
+          <w:numId w:val="6"/>
+        </w:numPr>
+        <w:rPr>
+          <w:rFonts w:ascii="Liberation Serif" w:hAnsi="Liberation Serif" w:eastAsia="Noto Serif CJK SC" w:cs="Lohit Devanagari"/>
+          <w:color w:val="auto"/>
+          <w:kern w:val="2"/>
+          <w:sz w:val="24"/>
+          <w:szCs w:val="24"/>
+          <w:lang w:val="en-GB" w:eastAsia="zh-CN" w:bidi="hi-IN"/>
+        </w:rPr>
+      </w:pPr>
+      <w:r>
+        <w:rPr>
+          <w:rFonts w:eastAsia="Noto Serif CJK SC" w:cs="Lohit Devanagari"/>
+          <w:color w:val="auto"/>
+          <w:kern w:val="2"/>
+          <w:sz w:val="24"/>
+          <w:szCs w:val="24"/>
+          <w:lang w:val="en-GB" w:eastAsia="zh-CN" w:bidi="hi-IN"/>
+        </w:rPr>
+        <w:t>Add row(s) to 'access' table, granting 'w' access to 'editor' role.</w:t>
+      </w:r>
+    </w:p>
+    <w:p>
+      <w:pPr>
+        <w:pStyle w:val="TextBody"/>
+        <w:numPr>
+          <w:ilvl w:val="0"/>
+          <w:numId w:val="6"/>
+        </w:numPr>
+        <w:rPr>
+          <w:rFonts w:ascii="Liberation Serif" w:hAnsi="Liberation Serif" w:eastAsia="Noto Serif CJK SC" w:cs="Lohit Devanagari"/>
+          <w:color w:val="auto"/>
+          <w:kern w:val="2"/>
+          <w:sz w:val="24"/>
+          <w:szCs w:val="24"/>
+          <w:lang w:val="en-GB" w:eastAsia="zh-CN" w:bidi="hi-IN"/>
+        </w:rPr>
+      </w:pPr>
+      <w:r>
+        <w:rPr>
+          <w:rFonts w:eastAsia="Noto Serif CJK SC" w:cs="Lohit Devanagari"/>
+          <w:color w:val="auto"/>
+          <w:kern w:val="2"/>
+          <w:sz w:val="24"/>
+          <w:szCs w:val="24"/>
+          <w:lang w:val="en-GB" w:eastAsia="zh-CN" w:bidi="hi-IN"/>
+        </w:rPr>
+        <w:t>Add row to 'config' table to specify media storage mode. The property name is '</w:t>
+      </w:r>
+      <w:r>
+        <w:rPr>
+          <w:rFonts w:eastAsia="Noto Serif CJK SC" w:cs="Lohit Devanagari"/>
+          <w:color w:val="000000"/>
+          <w:kern w:val="2"/>
+          <w:sz w:val="24"/>
+          <w:szCs w:val="24"/>
+          <w:lang w:val="en-GB" w:eastAsia="zh-CN" w:bidi="hi-IN"/>
+        </w:rPr>
+        <w:t>media_storage_mode', and the value can be either 'db' (database) or 'fs' (file system).</w:t>
+      </w:r>
+    </w:p>
+    <w:p>
+      <w:pPr>
+        <w:pStyle w:val="TextBody"/>
+        <w:numPr>
+          <w:ilvl w:val="0"/>
+          <w:numId w:val="6"/>
+        </w:numPr>
+        <w:rPr>
+          <w:rFonts w:ascii="Liberation Serif" w:hAnsi="Liberation Serif" w:eastAsia="Noto Serif CJK SC" w:cs="Lohit Devanagari"/>
+          <w:color w:val="auto"/>
+          <w:kern w:val="2"/>
+          <w:sz w:val="24"/>
+          <w:szCs w:val="24"/>
+          <w:lang w:val="en-GB" w:eastAsia="zh-CN" w:bidi="hi-IN"/>
+        </w:rPr>
+      </w:pPr>
+      <w:r>
+        <w:rPr>
+          <w:rFonts w:eastAsia="Noto Serif CJK SC" w:cs="Lohit Devanagari"/>
+          <w:color w:val="000000"/>
+          <w:kern w:val="2"/>
+          <w:sz w:val="24"/>
+          <w:szCs w:val="24"/>
+          <w:lang w:val="en-GB" w:eastAsia="zh-CN" w:bidi="hi-IN"/>
+        </w:rPr>
+        <w:t>Add row</w:t>
+      </w:r>
+      <w:r>
+        <w:rPr>
+          <w:rFonts w:eastAsia="Noto Serif CJK SC" w:cs="Lohit Devanagari"/>
+          <w:color w:val="000000"/>
+          <w:kern w:val="2"/>
+          <w:sz w:val="24"/>
+          <w:szCs w:val="24"/>
+          <w:lang w:val="en-GB" w:eastAsia="zh-CN" w:bidi="hi-IN"/>
+        </w:rPr>
+        <w:t>s</w:t>
+      </w:r>
+      <w:r>
+        <w:rPr>
+          <w:rFonts w:eastAsia="Noto Serif CJK SC" w:cs="Lohit Devanagari"/>
+          <w:color w:val="000000"/>
+          <w:kern w:val="2"/>
+          <w:sz w:val="24"/>
+          <w:szCs w:val="24"/>
+          <w:lang w:val="en-GB" w:eastAsia="zh-CN" w:bidi="hi-IN"/>
+        </w:rPr>
+        <w:t xml:space="preserve"> to 'host' table for </w:t>
+      </w:r>
+      <w:r>
+        <w:rPr>
+          <w:rFonts w:eastAsia="Noto Serif CJK SC" w:cs="Lohit Devanagari"/>
+          <w:color w:val="000000"/>
+          <w:kern w:val="2"/>
+          <w:sz w:val="24"/>
+          <w:szCs w:val="24"/>
+          <w:lang w:val="en-GB" w:eastAsia="zh-CN" w:bidi="hi-IN"/>
+        </w:rPr>
+        <w:t xml:space="preserve">a) </w:t>
+      </w:r>
+      <w:r>
+        <w:rPr>
+          <w:rFonts w:eastAsia="Noto Serif CJK SC" w:cs="Lohit Devanagari"/>
+          <w:color w:val="000000"/>
+          <w:kern w:val="2"/>
+          <w:sz w:val="24"/>
+          <w:szCs w:val="24"/>
+          <w:lang w:val="en-GB" w:eastAsia="zh-CN" w:bidi="hi-IN"/>
+        </w:rPr>
+        <w:t>server type '</w:t>
+      </w:r>
+      <w:r>
+        <w:rPr>
+          <w:rFonts w:eastAsia="Noto Serif CJK SC" w:cs="Lohit Devanagari"/>
+          <w:color w:val="000000"/>
+          <w:kern w:val="2"/>
+          <w:sz w:val="24"/>
+          <w:szCs w:val="24"/>
+          <w:lang w:val="en-GB" w:eastAsia="zh-CN" w:bidi="hi-IN"/>
+        </w:rPr>
+        <w:t>editorial</w:t>
+      </w:r>
+      <w:r>
+        <w:rPr>
+          <w:rFonts w:eastAsia="Noto Serif CJK SC" w:cs="Lohit Devanagari"/>
+          <w:color w:val="000000"/>
+          <w:kern w:val="2"/>
+          <w:sz w:val="24"/>
+          <w:szCs w:val="24"/>
+          <w:lang w:val="en-GB" w:eastAsia="zh-CN" w:bidi="hi-IN"/>
+        </w:rPr>
+        <w:t xml:space="preserve">', </w:t>
+      </w:r>
+      <w:r>
+        <w:rPr>
+          <w:rFonts w:eastAsia="Noto Serif CJK SC" w:cs="Lohit Devanagari"/>
+          <w:color w:val="000000"/>
+          <w:kern w:val="2"/>
+          <w:sz w:val="24"/>
+          <w:szCs w:val="24"/>
+          <w:lang w:val="en-GB" w:eastAsia="zh-CN" w:bidi="hi-IN"/>
+        </w:rPr>
+        <w:t>and deployment 'development', and b) server type '</w:t>
+      </w:r>
+      <w:r>
+        <w:rPr>
+          <w:rFonts w:eastAsia="Noto Serif CJK SC" w:cs="Lohit Devanagari"/>
+          <w:color w:val="000000"/>
+          <w:kern w:val="2"/>
+          <w:sz w:val="24"/>
+          <w:szCs w:val="24"/>
+          <w:lang w:val="en-GB" w:eastAsia="zh-CN" w:bidi="hi-IN"/>
+        </w:rPr>
+        <w:t>delivery</w:t>
+      </w:r>
+      <w:r>
+        <w:rPr>
+          <w:rFonts w:eastAsia="Noto Serif CJK SC" w:cs="Lohit Devanagari"/>
+          <w:color w:val="000000"/>
+          <w:kern w:val="2"/>
+          <w:sz w:val="24"/>
+          <w:szCs w:val="24"/>
+          <w:lang w:val="en-GB" w:eastAsia="zh-CN" w:bidi="hi-IN"/>
+        </w:rPr>
+        <w:t>', and deployment 'development'</w:t>
+      </w:r>
+      <w:r>
+        <w:rPr>
+          <w:rFonts w:eastAsia="Noto Serif CJK SC" w:cs="Lohit Devanagari"/>
+          <w:color w:val="000000"/>
+          <w:kern w:val="2"/>
+          <w:sz w:val="24"/>
+          <w:szCs w:val="24"/>
+          <w:lang w:val="en-GB" w:eastAsia="zh-CN" w:bidi="hi-IN"/>
+        </w:rPr>
+        <w:t>. More hosts for this site can be added later.</w:t>
+      </w:r>
+    </w:p>
+    <w:p>
+      <w:pPr>
+        <w:pStyle w:val="TextBody"/>
+        <w:numPr>
+          <w:ilvl w:val="0"/>
+          <w:numId w:val="6"/>
+        </w:numPr>
+        <w:rPr>
+          <w:rFonts w:ascii="Liberation Serif" w:hAnsi="Liberation Serif" w:eastAsia="Noto Serif CJK SC" w:cs="Lohit Devanagari"/>
+          <w:color w:val="auto"/>
+          <w:kern w:val="2"/>
+          <w:sz w:val="24"/>
+          <w:szCs w:val="24"/>
+          <w:lang w:val="en-GB" w:eastAsia="zh-CN" w:bidi="hi-IN"/>
+        </w:rPr>
+      </w:pPr>
+      <w:r>
+        <w:rPr>
+          <w:rFonts w:eastAsia="Noto Serif CJK SC" w:cs="Lohit Devanagari"/>
+          <w:color w:val="000000"/>
+          <w:kern w:val="2"/>
+          <w:sz w:val="24"/>
+          <w:szCs w:val="24"/>
+          <w:lang w:val="en-GB" w:eastAsia="zh-CN" w:bidi="hi-IN"/>
+        </w:rPr>
+        <w:t>Add line to /etc/hosts for this host, pointing to localhost.</w:t>
+      </w:r>
+    </w:p>
+    <w:p>
+      <w:pPr>
+        <w:pStyle w:val="TextBody"/>
+        <w:numPr>
+          <w:ilvl w:val="0"/>
+          <w:numId w:val="6"/>
+        </w:numPr>
+        <w:rPr>
+          <w:rFonts w:ascii="Liberation Serif" w:hAnsi="Liberation Serif" w:eastAsia="Noto Serif CJK SC" w:cs="Lohit Devanagari"/>
+          <w:color w:val="auto"/>
+          <w:kern w:val="2"/>
+          <w:sz w:val="24"/>
+          <w:szCs w:val="24"/>
+          <w:lang w:val="en-GB" w:eastAsia="zh-CN" w:bidi="hi-IN"/>
+        </w:rPr>
+      </w:pPr>
+      <w:r>
+        <w:rPr>
+          <w:rFonts w:eastAsia="Noto Serif CJK SC" w:cs="Lohit Devanagari"/>
+          <w:color w:val="auto"/>
+          <w:kern w:val="2"/>
+          <w:sz w:val="24"/>
+          <w:szCs w:val="24"/>
+          <w:lang w:val="en-GB" w:eastAsia="zh-CN" w:bidi="hi-IN"/>
+        </w:rPr>
+        <w:t>Re-start CMSe, to force cached data to be refreshed.</w:t>
+      </w:r>
+    </w:p>
+    <w:p>
+      <w:pPr>
+        <w:pStyle w:val="Heading2"/>
+        <w:rPr>
+          <w:rFonts w:ascii="Liberation Serif" w:hAnsi="Liberation Serif" w:eastAsia="Noto Serif CJK SC" w:cs="Lohit Devanagari"/>
+          <w:color w:val="auto"/>
+          <w:kern w:val="2"/>
+          <w:sz w:val="24"/>
+          <w:szCs w:val="24"/>
+          <w:lang w:val="en-GB" w:eastAsia="zh-CN" w:bidi="hi-IN"/>
+        </w:rPr>
+      </w:pPr>
+      <w:r>
+        <w:rPr/>
+        <w:t>Site Creation – Code changes</w:t>
+      </w:r>
+    </w:p>
+    <w:p>
+      <w:pPr>
+        <w:pStyle w:val="TextBody"/>
+        <w:rPr>
+          <w:rFonts w:ascii="Liberation Serif" w:hAnsi="Liberation Serif" w:eastAsia="Noto Serif CJK SC" w:cs="Lohit Devanagari"/>
+          <w:color w:val="auto"/>
+          <w:kern w:val="2"/>
+          <w:sz w:val="24"/>
+          <w:szCs w:val="24"/>
+          <w:lang w:val="en-GB" w:eastAsia="zh-CN" w:bidi="hi-IN"/>
+        </w:rPr>
+      </w:pPr>
+      <w:r>
+        <w:rPr/>
+        <w:t>Let's assume we are creating a new site with shortname 'geo'. Then:</w:t>
+      </w:r>
+    </w:p>
+    <w:p>
+      <w:pPr>
+        <w:pStyle w:val="TextBody"/>
+        <w:numPr>
+          <w:ilvl w:val="0"/>
+          <w:numId w:val="7"/>
+        </w:numPr>
+        <w:rPr/>
+      </w:pPr>
+      <w:r>
+        <w:rPr/>
+        <w:t xml:space="preserve">Create </w:t>
+      </w:r>
+      <w:r>
+        <w:rPr>
+          <w:rFonts w:eastAsia="Noto Serif CJK SC" w:cs="Lohit Devanagari"/>
+          <w:color w:val="auto"/>
+          <w:kern w:val="2"/>
+          <w:sz w:val="24"/>
+          <w:szCs w:val="24"/>
+          <w:lang w:val="en-GB" w:eastAsia="zh-CN" w:bidi="hi-IN"/>
+        </w:rPr>
+        <w:t>class</w:t>
+      </w:r>
+      <w:r>
+        <w:rPr/>
+        <w:t xml:space="preserve"> com.slepeweb.site.geo.control.GeoPageController. (Copy one from another site, and update as necessary)</w:t>
+      </w:r>
+    </w:p>
+    <w:p>
+      <w:pPr>
+        <w:pStyle w:val="TextBody"/>
+        <w:numPr>
+          <w:ilvl w:val="0"/>
+          <w:numId w:val="7"/>
+        </w:numPr>
+        <w:rPr/>
+      </w:pPr>
+      <w:r>
+        <w:rPr/>
+        <w:t xml:space="preserve">Create </w:t>
+      </w:r>
+      <w:r>
+        <w:rPr>
+          <w:rFonts w:eastAsia="Noto Serif CJK SC" w:cs="Lohit Devanagari"/>
+          <w:color w:val="auto"/>
+          <w:kern w:val="2"/>
+          <w:sz w:val="24"/>
+          <w:szCs w:val="24"/>
+          <w:lang w:val="en-GB" w:eastAsia="zh-CN" w:bidi="hi-IN"/>
+        </w:rPr>
+        <w:t>file</w:t>
+      </w:r>
+      <w:r>
+        <w:rPr/>
+        <w:t xml:space="preserve"> WEB-INF/jsp/geo/template/homepage.jsp. (Again, copy/paste)</w:t>
+      </w:r>
+    </w:p>
+    <w:p>
+      <w:pPr>
+        <w:pStyle w:val="TextBody"/>
+        <w:numPr>
+          <w:ilvl w:val="0"/>
+          <w:numId w:val="7"/>
+        </w:numPr>
+        <w:rPr/>
+      </w:pPr>
+      <w:r>
+        <w:rPr/>
+        <w:t xml:space="preserve">Create </w:t>
+      </w:r>
+      <w:r>
+        <w:rPr>
+          <w:rFonts w:eastAsia="Noto Serif CJK SC" w:cs="Lohit Devanagari"/>
+          <w:color w:val="auto"/>
+          <w:kern w:val="2"/>
+          <w:sz w:val="24"/>
+          <w:szCs w:val="24"/>
+          <w:lang w:val="en-GB" w:eastAsia="zh-CN" w:bidi="hi-IN"/>
+        </w:rPr>
+        <w:t>f</w:t>
+      </w:r>
+      <w:r>
+        <w:rPr>
+          <w:rFonts w:eastAsia="Noto Serif CJK SC" w:cs="Lohit Devanagari"/>
+          <w:color w:val="auto"/>
+          <w:kern w:val="2"/>
+          <w:sz w:val="24"/>
+          <w:szCs w:val="24"/>
+          <w:lang w:val="en-GB" w:eastAsia="zh-CN" w:bidi="hi-IN"/>
+        </w:rPr>
+        <w:t>older</w:t>
+      </w:r>
+      <w:r>
+        <w:rPr/>
+        <w:t xml:space="preserve"> WEB-INF/</w:t>
+      </w:r>
+      <w:r>
+        <w:rPr>
+          <w:rFonts w:eastAsia="Noto Serif CJK SC" w:cs="Lohit Devanagari"/>
+          <w:color w:val="auto"/>
+          <w:kern w:val="2"/>
+          <w:sz w:val="24"/>
+          <w:szCs w:val="24"/>
+          <w:lang w:val="en-GB" w:eastAsia="zh-CN" w:bidi="hi-IN"/>
+        </w:rPr>
+        <w:t>tags</w:t>
+      </w:r>
+      <w:r>
+        <w:rPr/>
+        <w:t xml:space="preserve">/geo, </w:t>
+      </w:r>
+      <w:r>
+        <w:rPr/>
+        <w:t>and in there create tag files to match those used in the homepage jsp</w:t>
+      </w:r>
+      <w:r>
+        <w:rPr/>
+        <w:t>. (Again, copy/paste)</w:t>
+      </w:r>
+    </w:p>
+    <w:p>
+      <w:pPr>
+        <w:pStyle w:val="TextBody"/>
+        <w:numPr>
+          <w:ilvl w:val="0"/>
+          <w:numId w:val="7"/>
+        </w:numPr>
+        <w:rPr/>
+      </w:pPr>
+      <w:r>
+        <w:rPr/>
+        <w:t xml:space="preserve">Modify </w:t>
+      </w:r>
+      <w:r>
+        <w:rPr>
+          <w:rFonts w:ascii="Liberation Serif" w:hAnsi="Liberation Serif"/>
+          <w:i w:val="false"/>
+          <w:iCs w:val="false"/>
+          <w:color w:val="000000"/>
+          <w:sz w:val="22"/>
+          <w:shd w:fill="E8F2FE" w:val="clear"/>
+        </w:rPr>
+        <w:t>/</w:t>
+      </w:r>
+      <w:r>
+        <w:rPr>
+          <w:rFonts w:ascii="Liberation Serif" w:hAnsi="Liberation Serif"/>
+          <w:i w:val="false"/>
+          <w:iCs w:val="false"/>
+          <w:color w:val="000000"/>
+          <w:sz w:val="24"/>
+          <w:szCs w:val="24"/>
+          <w:shd w:fill="E8F2FE" w:val="clear"/>
+        </w:rPr>
+        <w:t xml:space="preserve">WEB-INF/jsp/common/tagDirectives.jsp </w:t>
+      </w:r>
+      <w:r>
+        <w:rPr>
+          <w:rFonts w:ascii="Liberation Serif" w:hAnsi="Liberation Serif"/>
+          <w:i w:val="false"/>
+          <w:iCs w:val="false"/>
+          <w:color w:val="000000"/>
+          <w:sz w:val="24"/>
+          <w:szCs w:val="24"/>
+          <w:shd w:fill="E8F2FE" w:val="clear"/>
+        </w:rPr>
+        <w:t>to include this new tag folder.</w:t>
+      </w:r>
+    </w:p>
+    <w:p>
+      <w:pPr>
+        <w:pStyle w:val="Heading2"/>
+        <w:numPr>
+          <w:ilvl w:val="1"/>
           <w:numId w:val="2"/>
         </w:numPr>
-        <w:rPr/>
-      </w:pPr>
-      <w:r>
-        <w:rPr/>
-        <w:t>Site Creation</w:t>
+        <w:rPr>
+          <w:strike/>
+        </w:rPr>
+      </w:pPr>
+      <w:r>
+        <w:rPr>
+          <w:strike/>
+        </w:rPr>
+        <w:t>Form field validation</w:t>
       </w:r>
     </w:p>
     <w:p>
       <w:pPr>
         <w:pStyle w:val="TextBody"/>
+        <w:rPr>
+          <w:strike/>
+        </w:rPr>
+      </w:pPr>
+      <w:r>
+        <w:rPr>
+          <w:strike/>
+        </w:rPr>
+        <w:t xml:space="preserve">A text field value (ie input type=”text/textarea”) can be constrained by validation rules. This is achieved by </w:t>
+      </w:r>
+      <w:r>
+        <w:rPr>
+          <w:rFonts w:eastAsia="Noto Serif CJK SC" w:cs="Lohit Devanagari"/>
+          <w:strike/>
+          <w:color w:val="auto"/>
+          <w:kern w:val="2"/>
+          <w:sz w:val="24"/>
+          <w:szCs w:val="24"/>
+          <w:lang w:val="en-GB" w:eastAsia="zh-CN" w:bidi="hi-IN"/>
+        </w:rPr>
+        <w:t>storing the corresponding regular expression in the 'validation' column of the 'field' table.</w:t>
+      </w:r>
+      <w:r>
+        <w:rPr>
+          <w:strike/>
+        </w:rPr>
+        <w:t xml:space="preserve"> If the stored expression contains backslashes, they must NOT appear as doubles, but singles. The expression needs to work in both javascript (front-end) and java (back-end), since the two languages might exhibit different results.</w:t>
+      </w:r>
+    </w:p>
+    <w:p>
+      <w:pPr>
+        <w:pStyle w:val="TextBody"/>
+        <w:rPr>
+          <w:rFonts w:ascii="Liberation Serif" w:hAnsi="Liberation Serif" w:eastAsia="Noto Serif CJK SC" w:cs="Lohit Devanagari"/>
+          <w:color w:val="auto"/>
+          <w:kern w:val="2"/>
+          <w:sz w:val="24"/>
+          <w:szCs w:val="24"/>
+          <w:lang w:val="en-GB" w:eastAsia="zh-CN" w:bidi="hi-IN"/>
+        </w:rPr>
+      </w:pPr>
+      <w:r>
+        <w:rPr>
+          <w:rFonts w:eastAsia="Noto Serif CJK SC" w:cs="Lohit Devanagari"/>
+          <w:color w:val="auto"/>
+          <w:kern w:val="2"/>
+          <w:sz w:val="24"/>
+          <w:szCs w:val="24"/>
+          <w:lang w:val="en-GB" w:eastAsia="zh-CN" w:bidi="hi-IN"/>
+        </w:rPr>
+      </w:r>
+    </w:p>
+    <w:p>
+      <w:pPr>
+        <w:pStyle w:val="Heading1"/>
         <w:numPr>
           <w:ilvl w:val="0"/>
           <w:numId w:val="5"/>
         </w:numPr>
-        <w:rPr/>
-      </w:pPr>
-      <w:r>
-        <w:rPr/>
-        <w:t>Start by editing slepeweb-init.xls.</w:t>
+        <w:bidi w:val="0"/>
+        <w:jc w:val="left"/>
+        <w:rPr/>
+      </w:pPr>
+      <w:r>
+        <w:rPr/>
+        <w:t>CMSd - Site Delivery</w:t>
+      </w:r>
+    </w:p>
+    <w:p>
+      <w:pPr>
+        <w:pStyle w:val="Heading2"/>
+        <w:numPr>
+          <w:ilvl w:val="1"/>
+          <w:numId w:val="4"/>
+        </w:numPr>
+        <w:rPr/>
+      </w:pPr>
+      <w:r>
+        <w:rPr/>
+        <w:t>Request cycle</w:t>
       </w:r>
     </w:p>
     <w:p>
       <w:pPr>
         <w:pStyle w:val="TextBody"/>
+        <w:rPr/>
+      </w:pPr>
+      <w:r>
+        <w:rPr/>
+        <w:t xml:space="preserve">Each request is first handled by Spring's DispatcherServlet (see web.xml). The </w:t>
+      </w:r>
+      <w:r>
+        <w:rPr>
+          <w:rFonts w:eastAsia="Noto Serif CJK SC" w:cs="Lohit Devanagari"/>
+          <w:color w:val="auto"/>
+          <w:kern w:val="2"/>
+          <w:sz w:val="24"/>
+          <w:szCs w:val="24"/>
+          <w:lang w:val="en-GB" w:eastAsia="zh-CN" w:bidi="hi-IN"/>
+        </w:rPr>
+        <w:t>root</w:t>
+      </w:r>
+      <w:r>
+        <w:rPr/>
+        <w:t xml:space="preserve"> mapping in PageController (/) </w:t>
+      </w:r>
+      <w:r>
+        <w:rPr>
+          <w:rFonts w:eastAsia="Noto Serif CJK SC" w:cs="Lohit Devanagari"/>
+          <w:color w:val="auto"/>
+          <w:kern w:val="2"/>
+          <w:sz w:val="24"/>
+          <w:szCs w:val="24"/>
+          <w:lang w:val="en-GB" w:eastAsia="zh-CN" w:bidi="hi-IN"/>
+        </w:rPr>
+        <w:t>uses</w:t>
+      </w:r>
+      <w:r>
+        <w:rPr/>
+        <w:t xml:space="preserve"> CmsDeliveryServlet to deal with the request. For page requests (ie not images, etc), CmsDeliveryServlet identifies the item at the specified url, and forwards the request to a url that begins with '/spring</w:t>
+      </w:r>
+      <w:r>
+        <w:rPr>
+          <w:rFonts w:eastAsia="Noto Serif CJK SC" w:cs="Lohit Devanagari"/>
+          <w:color w:val="auto"/>
+          <w:kern w:val="2"/>
+          <w:sz w:val="24"/>
+          <w:szCs w:val="24"/>
+          <w:lang w:val="en-GB" w:eastAsia="zh-CN" w:bidi="hi-IN"/>
+        </w:rPr>
+        <w:t>'</w:t>
+      </w:r>
+      <w:r>
+        <w:rPr/>
+        <w:t xml:space="preserve">. </w:t>
+      </w:r>
+      <w:r>
+        <w:rPr>
+          <w:rFonts w:eastAsia="Noto Serif CJK SC" w:cs="Lohit Devanagari"/>
+          <w:color w:val="auto"/>
+          <w:kern w:val="2"/>
+          <w:sz w:val="24"/>
+          <w:szCs w:val="24"/>
+          <w:lang w:val="en-GB" w:eastAsia="zh-CN" w:bidi="hi-IN"/>
+        </w:rPr>
+        <w:t>The</w:t>
+      </w:r>
+      <w:r>
+        <w:rPr/>
+        <w:t xml:space="preserve"> PageController </w:t>
+      </w:r>
+      <w:r>
+        <w:rPr>
+          <w:rFonts w:eastAsia="Noto Serif CJK SC" w:cs="Lohit Devanagari"/>
+          <w:color w:val="auto"/>
+          <w:kern w:val="2"/>
+          <w:sz w:val="24"/>
+          <w:szCs w:val="24"/>
+          <w:lang w:val="en-GB" w:eastAsia="zh-CN" w:bidi="hi-IN"/>
+        </w:rPr>
+        <w:t>then deals with building the page and specifying the rendering jsp.</w:t>
+      </w:r>
+    </w:p>
+    <w:p>
+      <w:pPr>
+        <w:pStyle w:val="Heading1"/>
         <w:numPr>
           <w:ilvl w:val="0"/>
           <w:numId w:val="5"/>
         </w:numPr>
-        <w:rPr>
-          <w:rFonts w:ascii="Liberation Serif" w:hAnsi="Liberation Serif" w:eastAsia="Noto Serif CJK SC" w:cs="Lohit Devanagari"/>
-          <w:color w:val="auto"/>
-          <w:kern w:val="2"/>
-          <w:sz w:val="24"/>
-          <w:szCs w:val="24"/>
-          <w:lang w:val="en-GB" w:eastAsia="zh-CN" w:bidi="hi-IN"/>
-        </w:rPr>
-      </w:pPr>
-      <w:r>
-        <w:rPr>
-          <w:rFonts w:eastAsia="Noto Serif CJK SC" w:cs="Lohit Devanagari"/>
-          <w:color w:val="auto"/>
-          <w:kern w:val="2"/>
-          <w:sz w:val="24"/>
-          <w:szCs w:val="24"/>
-          <w:lang w:val="en-GB" w:eastAsia="zh-CN" w:bidi="hi-IN"/>
-        </w:rPr>
-        <w:t>With CMSe running, browse to /cms/setup?file=slepeweb-init.xls</w:t>
-      </w:r>
-    </w:p>
-    <w:p>
-      <w:pPr>
-        <w:pStyle w:val="TextBody"/>
-        <w:numPr>
-          <w:ilvl w:val="0"/>
-          <w:numId w:val="5"/>
-        </w:numPr>
-        <w:rPr>
-          <w:rFonts w:ascii="Liberation Serif" w:hAnsi="Liberation Serif" w:eastAsia="Noto Serif CJK SC" w:cs="Lohit Devanagari"/>
-          <w:color w:val="auto"/>
-          <w:kern w:val="2"/>
-          <w:sz w:val="24"/>
-          <w:szCs w:val="24"/>
-          <w:lang w:val="en-GB" w:eastAsia="zh-CN" w:bidi="hi-IN"/>
-        </w:rPr>
-      </w:pPr>
-      <w:r>
-        <w:rPr>
-          <w:rFonts w:eastAsia="Noto Serif CJK SC" w:cs="Lohit Devanagari"/>
-          <w:color w:val="auto"/>
-          <w:kern w:val="2"/>
-          <w:sz w:val="24"/>
-          <w:szCs w:val="24"/>
-          <w:lang w:val="en-GB" w:eastAsia="zh-CN" w:bidi="hi-IN"/>
-        </w:rPr>
-        <w:t>Modify new row in site table – check 'secured' flag. A value of 1 means users need to login to access the site.</w:t>
-      </w:r>
-    </w:p>
-    <w:p>
-      <w:pPr>
-        <w:pStyle w:val="TextBody"/>
-        <w:numPr>
-          <w:ilvl w:val="0"/>
-          <w:numId w:val="5"/>
-        </w:numPr>
-        <w:rPr>
-          <w:rFonts w:ascii="Liberation Serif" w:hAnsi="Liberation Serif" w:eastAsia="Noto Serif CJK SC" w:cs="Lohit Devanagari"/>
-          <w:color w:val="auto"/>
-          <w:kern w:val="2"/>
-          <w:sz w:val="24"/>
-          <w:szCs w:val="24"/>
-          <w:lang w:val="en-GB" w:eastAsia="zh-CN" w:bidi="hi-IN"/>
-        </w:rPr>
-      </w:pPr>
-      <w:r>
-        <w:rPr>
-          <w:rFonts w:eastAsia="Noto Serif CJK SC" w:cs="Lohit Devanagari"/>
-          <w:color w:val="auto"/>
-          <w:kern w:val="2"/>
-          <w:sz w:val="24"/>
-          <w:szCs w:val="24"/>
-          <w:lang w:val="en-GB" w:eastAsia="zh-CN" w:bidi="hi-IN"/>
-        </w:rPr>
-        <w:t>Add row(s) into 'role' table, granting at least 'editor' role to users who need it.</w:t>
-      </w:r>
-    </w:p>
-    <w:p>
-      <w:pPr>
-        <w:pStyle w:val="TextBody"/>
-        <w:numPr>
-          <w:ilvl w:val="0"/>
-          <w:numId w:val="5"/>
-        </w:numPr>
-        <w:rPr>
-          <w:rFonts w:ascii="Liberation Serif" w:hAnsi="Liberation Serif" w:eastAsia="Noto Serif CJK SC" w:cs="Lohit Devanagari"/>
-          <w:color w:val="auto"/>
-          <w:kern w:val="2"/>
-          <w:sz w:val="24"/>
-          <w:szCs w:val="24"/>
-          <w:lang w:val="en-GB" w:eastAsia="zh-CN" w:bidi="hi-IN"/>
-        </w:rPr>
-      </w:pPr>
-      <w:r>
-        <w:rPr>
-          <w:rFonts w:eastAsia="Noto Serif CJK SC" w:cs="Lohit Devanagari"/>
-          <w:color w:val="auto"/>
-          <w:kern w:val="2"/>
-          <w:sz w:val="24"/>
-          <w:szCs w:val="24"/>
-          <w:lang w:val="en-GB" w:eastAsia="zh-CN" w:bidi="hi-IN"/>
-        </w:rPr>
-        <w:t>Add row(s) to 'access' table, granting 'w' access to 'editor' role.</w:t>
-      </w:r>
-    </w:p>
-    <w:p>
-      <w:pPr>
-        <w:pStyle w:val="TextBody"/>
-        <w:numPr>
-          <w:ilvl w:val="0"/>
-          <w:numId w:val="5"/>
-        </w:numPr>
-        <w:rPr>
-          <w:rFonts w:ascii="Liberation Serif" w:hAnsi="Liberation Serif" w:eastAsia="Noto Serif CJK SC" w:cs="Lohit Devanagari"/>
-          <w:color w:val="auto"/>
-          <w:kern w:val="2"/>
-          <w:sz w:val="24"/>
-          <w:szCs w:val="24"/>
-          <w:lang w:val="en-GB" w:eastAsia="zh-CN" w:bidi="hi-IN"/>
-        </w:rPr>
-      </w:pPr>
-      <w:r>
-        <w:rPr>
-          <w:rFonts w:eastAsia="Noto Serif CJK SC" w:cs="Lohit Devanagari"/>
-          <w:color w:val="auto"/>
-          <w:kern w:val="2"/>
-          <w:sz w:val="24"/>
-          <w:szCs w:val="24"/>
-          <w:lang w:val="en-GB" w:eastAsia="zh-CN" w:bidi="hi-IN"/>
-        </w:rPr>
-        <w:t>Add row to 'config' table to specify media storage mode. The property name is '</w:t>
-      </w:r>
-      <w:r>
-        <w:rPr>
-          <w:rFonts w:eastAsia="Noto Serif CJK SC" w:cs="Lohit Devanagari"/>
-          <w:color w:val="000000"/>
-          <w:kern w:val="2"/>
-          <w:sz w:val="24"/>
-          <w:szCs w:val="24"/>
-          <w:lang w:val="en-GB" w:eastAsia="zh-CN" w:bidi="hi-IN"/>
-        </w:rPr>
-        <w:t>media_storage_mode', and the value can be either 'db' (database) or 'fs' (file system).</w:t>
-      </w:r>
-    </w:p>
-    <w:p>
-      <w:pPr>
-        <w:pStyle w:val="TextBody"/>
-        <w:numPr>
-          <w:ilvl w:val="0"/>
-          <w:numId w:val="5"/>
-        </w:numPr>
-        <w:rPr>
-          <w:rFonts w:ascii="Liberation Serif" w:hAnsi="Liberation Serif" w:eastAsia="Noto Serif CJK SC" w:cs="Lohit Devanagari"/>
-          <w:color w:val="auto"/>
-          <w:kern w:val="2"/>
-          <w:sz w:val="24"/>
-          <w:szCs w:val="24"/>
-          <w:lang w:val="en-GB" w:eastAsia="zh-CN" w:bidi="hi-IN"/>
-        </w:rPr>
-      </w:pPr>
-      <w:r>
-        <w:rPr>
-          <w:rFonts w:eastAsia="Noto Serif CJK SC" w:cs="Lohit Devanagari"/>
-          <w:color w:val="000000"/>
-          <w:kern w:val="2"/>
-          <w:sz w:val="24"/>
-          <w:szCs w:val="24"/>
-          <w:lang w:val="en-GB" w:eastAsia="zh-CN" w:bidi="hi-IN"/>
-        </w:rPr>
-        <w:t>Add row to 'host' table for server type 'staging'. More hosts for this site can be added later.</w:t>
-      </w:r>
-    </w:p>
-    <w:p>
-      <w:pPr>
-        <w:pStyle w:val="TextBody"/>
-        <w:numPr>
-          <w:ilvl w:val="0"/>
-          <w:numId w:val="5"/>
-        </w:numPr>
-        <w:rPr>
-          <w:rFonts w:ascii="Liberation Serif" w:hAnsi="Liberation Serif" w:eastAsia="Noto Serif CJK SC" w:cs="Lohit Devanagari"/>
-          <w:color w:val="auto"/>
-          <w:kern w:val="2"/>
-          <w:sz w:val="24"/>
-          <w:szCs w:val="24"/>
-          <w:lang w:val="en-GB" w:eastAsia="zh-CN" w:bidi="hi-IN"/>
-        </w:rPr>
-      </w:pPr>
-      <w:r>
-        <w:rPr>
-          <w:rFonts w:eastAsia="Noto Serif CJK SC" w:cs="Lohit Devanagari"/>
-          <w:color w:val="000000"/>
-          <w:kern w:val="2"/>
-          <w:sz w:val="24"/>
-          <w:szCs w:val="24"/>
-          <w:lang w:val="en-GB" w:eastAsia="zh-CN" w:bidi="hi-IN"/>
-        </w:rPr>
-        <w:t>Add line to /etc/hosts for this hosts, pointing to localhost.</w:t>
-      </w:r>
-    </w:p>
-    <w:p>
-      <w:pPr>
-        <w:pStyle w:val="TextBody"/>
-        <w:numPr>
-          <w:ilvl w:val="0"/>
-          <w:numId w:val="5"/>
-        </w:numPr>
-        <w:rPr>
-          <w:rFonts w:ascii="Liberation Serif" w:hAnsi="Liberation Serif" w:eastAsia="Noto Serif CJK SC" w:cs="Lohit Devanagari"/>
-          <w:color w:val="auto"/>
-          <w:kern w:val="2"/>
-          <w:sz w:val="24"/>
-          <w:szCs w:val="24"/>
-          <w:lang w:val="en-GB" w:eastAsia="zh-CN" w:bidi="hi-IN"/>
-        </w:rPr>
-      </w:pPr>
-      <w:r>
-        <w:rPr>
-          <w:rFonts w:eastAsia="Noto Serif CJK SC" w:cs="Lohit Devanagari"/>
-          <w:color w:val="auto"/>
-          <w:kern w:val="2"/>
-          <w:sz w:val="24"/>
-          <w:szCs w:val="24"/>
-          <w:lang w:val="en-GB" w:eastAsia="zh-CN" w:bidi="hi-IN"/>
-        </w:rPr>
-        <w:t>Re-start CMSe, to force cached data to be refreshed.</w:t>
-      </w:r>
-    </w:p>
-    <w:p>
-      <w:pPr>
-        <w:pStyle w:val="Heading2"/>
-        <w:rPr>
-          <w:rFonts w:ascii="Liberation Serif" w:hAnsi="Liberation Serif" w:eastAsia="Noto Serif CJK SC" w:cs="Lohit Devanagari"/>
-          <w:color w:val="auto"/>
-          <w:kern w:val="2"/>
-          <w:sz w:val="24"/>
-          <w:szCs w:val="24"/>
-          <w:lang w:val="en-GB" w:eastAsia="zh-CN" w:bidi="hi-IN"/>
-        </w:rPr>
-      </w:pPr>
-      <w:r>
-        <w:rPr/>
-        <w:t>Form field validation</w:t>
-      </w:r>
-    </w:p>
-    <w:p>
-      <w:pPr>
-        <w:pStyle w:val="TextBody"/>
-        <w:rPr>
-          <w:rFonts w:ascii="Liberation Serif" w:hAnsi="Liberation Serif" w:eastAsia="Noto Serif CJK SC" w:cs="Lohit Devanagari"/>
-          <w:color w:val="auto"/>
-          <w:kern w:val="2"/>
-          <w:sz w:val="24"/>
-          <w:szCs w:val="24"/>
-          <w:lang w:val="en-GB" w:eastAsia="zh-CN" w:bidi="hi-IN"/>
-        </w:rPr>
-      </w:pPr>
-      <w:r>
-        <w:rPr/>
-        <w:t xml:space="preserve">A text field value (ie input type=”text/textarea”) can be constrained by validation rules. This is achieved by </w:t>
-      </w:r>
-      <w:r>
-        <w:rPr>
-          <w:rFonts w:eastAsia="Noto Serif CJK SC" w:cs="Lohit Devanagari"/>
-          <w:color w:val="auto"/>
-          <w:kern w:val="2"/>
-          <w:sz w:val="24"/>
-          <w:szCs w:val="24"/>
-          <w:lang w:val="en-GB" w:eastAsia="zh-CN" w:bidi="hi-IN"/>
-        </w:rPr>
-        <w:t>storing the corresponding regular expression in the 'validation' column of the 'field' table.</w:t>
-      </w:r>
-      <w:r>
-        <w:rPr/>
-        <w:t xml:space="preserve"> If the stored expression contains backslashes, they must NOT appear as doubles, but singles. The expression needs to work in both javascript (front-end) and java (back-end), since the two languages might exhibit different results.</w:t>
-      </w:r>
-    </w:p>
-    <w:p>
-      <w:pPr>
-        <w:pStyle w:val="TextBody"/>
-        <w:rPr>
-          <w:rFonts w:ascii="Liberation Serif" w:hAnsi="Liberation Serif" w:eastAsia="Noto Serif CJK SC" w:cs="Lohit Devanagari"/>
-          <w:color w:val="auto"/>
-          <w:kern w:val="2"/>
-          <w:sz w:val="24"/>
-          <w:szCs w:val="24"/>
-          <w:lang w:val="en-GB" w:eastAsia="zh-CN" w:bidi="hi-IN"/>
-        </w:rPr>
-      </w:pPr>
-      <w:r>
-        <w:rPr/>
-      </w:r>
-    </w:p>
-    <w:p>
-      <w:pPr>
-        <w:pStyle w:val="Heading1"/>
-        <w:numPr>
-          <w:ilvl w:val="0"/>
-          <w:numId w:val="4"/>
-        </w:numPr>
         <w:bidi w:val="0"/>
         <w:jc w:val="left"/>
         <w:rPr/>
       </w:pPr>
       <w:r>
         <w:rPr/>
-        <w:t>CMSd - Site Delivery</w:t>
+        <w:t>Common</w:t>
       </w:r>
     </w:p>
     <w:p>
@@ -380,118 +908,7 @@
         <w:pStyle w:val="Heading2"/>
         <w:numPr>
           <w:ilvl w:val="1"/>
-          <w:numId w:val="3"/>
-        </w:numPr>
-        <w:rPr/>
-      </w:pPr>
-      <w:r>
-        <w:rPr/>
-        <w:t>Request cycle</w:t>
-      </w:r>
-    </w:p>
-    <w:p>
-      <w:pPr>
-        <w:pStyle w:val="TextBody"/>
-        <w:rPr/>
-      </w:pPr>
-      <w:r>
-        <w:rPr/>
-        <w:t xml:space="preserve">Each request is first handled by Spring's DispatcherServlet (see web.xml). The </w:t>
-      </w:r>
-      <w:r>
-        <w:rPr>
-          <w:rFonts w:eastAsia="Noto Serif CJK SC" w:cs="Lohit Devanagari"/>
-          <w:color w:val="auto"/>
-          <w:kern w:val="2"/>
-          <w:sz w:val="24"/>
-          <w:szCs w:val="24"/>
-          <w:lang w:val="en-GB" w:eastAsia="zh-CN" w:bidi="hi-IN"/>
-        </w:rPr>
-        <w:t>root</w:t>
-      </w:r>
-      <w:r>
-        <w:rPr/>
-        <w:t xml:space="preserve"> mapping in PageController (/) </w:t>
-      </w:r>
-      <w:r>
-        <w:rPr>
-          <w:rFonts w:eastAsia="Noto Serif CJK SC" w:cs="Lohit Devanagari"/>
-          <w:color w:val="auto"/>
-          <w:kern w:val="2"/>
-          <w:sz w:val="24"/>
-          <w:szCs w:val="24"/>
-          <w:lang w:val="en-GB" w:eastAsia="zh-CN" w:bidi="hi-IN"/>
-        </w:rPr>
-        <w:t>uses</w:t>
-      </w:r>
-      <w:r>
-        <w:rPr/>
-        <w:t xml:space="preserve"> CmsDeliveryServlet to deal with the request. For page requests (ie not images, etc), CmsDeliveryServlet identifies the item at the specified url, and forwards the request to a url that begins with '/spring</w:t>
-      </w:r>
-      <w:r>
-        <w:rPr>
-          <w:rFonts w:eastAsia="Noto Serif CJK SC" w:cs="Lohit Devanagari"/>
-          <w:color w:val="auto"/>
-          <w:kern w:val="2"/>
-          <w:sz w:val="24"/>
-          <w:szCs w:val="24"/>
-          <w:lang w:val="en-GB" w:eastAsia="zh-CN" w:bidi="hi-IN"/>
-        </w:rPr>
-        <w:t>'</w:t>
-      </w:r>
-      <w:r>
-        <w:rPr/>
-        <w:t xml:space="preserve">. </w:t>
-      </w:r>
-      <w:r>
-        <w:rPr>
-          <w:rFonts w:eastAsia="Noto Serif CJK SC" w:cs="Lohit Devanagari"/>
-          <w:color w:val="auto"/>
-          <w:kern w:val="2"/>
-          <w:sz w:val="24"/>
-          <w:szCs w:val="24"/>
-          <w:lang w:val="en-GB" w:eastAsia="zh-CN" w:bidi="hi-IN"/>
-        </w:rPr>
-        <w:t>The</w:t>
-      </w:r>
-      <w:r>
-        <w:rPr/>
-        <w:t xml:space="preserve"> PageController </w:t>
-      </w:r>
-      <w:r>
-        <w:rPr>
-          <w:rFonts w:eastAsia="Noto Serif CJK SC" w:cs="Lohit Devanagari"/>
-          <w:color w:val="auto"/>
-          <w:kern w:val="2"/>
-          <w:sz w:val="24"/>
-          <w:szCs w:val="24"/>
-          <w:lang w:val="en-GB" w:eastAsia="zh-CN" w:bidi="hi-IN"/>
-        </w:rPr>
-        <w:t>then deals with building the page and specifying the rendering jsp.</w:t>
-      </w:r>
-    </w:p>
-    <w:p>
-      <w:pPr>
-        <w:pStyle w:val="Heading1"/>
-        <w:numPr>
-          <w:ilvl w:val="0"/>
-          <w:numId w:val="4"/>
-        </w:numPr>
-        <w:bidi w:val="0"/>
-        <w:jc w:val="left"/>
-        <w:rPr/>
-      </w:pPr>
-      <w:r>
-        <w:rPr/>
-        <w:t>Common</w:t>
-      </w:r>
-    </w:p>
-    <w:p>
-      <w:pPr>
-        <w:pStyle w:val="Heading2"/>
-        <w:numPr>
-          <w:ilvl w:val="1"/>
-          <w:numId w:val="4"/>
+          <w:numId w:val="5"/>
         </w:numPr>
         <w:bidi w:val="0"/>
         <w:jc w:val="left"/>
@@ -573,7 +990,7 @@
         <w:pStyle w:val="Heading1"/>
         <w:numPr>
           <w:ilvl w:val="0"/>
-          <w:numId w:val="4"/>
+          <w:numId w:val="5"/>
         </w:numPr>
         <w:bidi w:val="0"/>
         <w:spacing w:before="240" w:after="120"/>
@@ -1080,6 +1497,262 @@
   <w:abstractNum w:abstractNumId="5">
     <w:lvl w:ilvl="0">
       <w:start w:val="1"/>
+      <w:numFmt w:val="none"/>
+      <w:suff w:val="nothing"/>
+      <w:lvlText w:val=""/>
+      <w:lvlJc w:val="left"/>
+      <w:pPr>
+        <w:tabs>
+          <w:tab w:val="num" w:pos="0"/>
+        </w:tabs>
+        <w:ind w:left="0" w:hanging="0"/>
+      </w:pPr>
+    </w:lvl>
+    <w:lvl w:ilvl="1">
+      <w:start w:val="1"/>
+      <w:numFmt w:val="none"/>
+      <w:suff w:val="nothing"/>
+      <w:lvlText w:val=""/>
+      <w:lvlJc w:val="left"/>
+      <w:pPr>
+        <w:tabs>
+          <w:tab w:val="num" w:pos="0"/>
+        </w:tabs>
+        <w:ind w:left="0" w:hanging="0"/>
+      </w:pPr>
+    </w:lvl>
+    <w:lvl w:ilvl="2">
+      <w:start w:val="1"/>
+      <w:numFmt w:val="none"/>
+      <w:suff w:val="nothing"/>
+      <w:lvlText w:val=""/>
+      <w:lvlJc w:val="left"/>
+      <w:pPr>
+        <w:tabs>
+          <w:tab w:val="num" w:pos="0"/>
+        </w:tabs>
+        <w:ind w:left="0" w:hanging="0"/>
+      </w:pPr>
+    </w:lvl>
+    <w:lvl w:ilvl="3">
+      <w:start w:val="1"/>
+      <w:numFmt w:val="none"/>
+      <w:suff w:val="nothing"/>
+      <w:lvlText w:val=""/>
+      <w:lvlJc w:val="left"/>
+      <w:pPr>
+        <w:tabs>
+          <w:tab w:val="num" w:pos="0"/>
+        </w:tabs>
+        <w:ind w:left="0" w:hanging="0"/>
+      </w:pPr>
+    </w:lvl>
+    <w:lvl w:ilvl="4">
+      <w:start w:val="1"/>
+      <w:numFmt w:val="none"/>
+      <w:suff w:val="nothing"/>
+      <w:lvlText w:val=""/>
+      <w:lvlJc w:val="left"/>
+      <w:pPr>
+        <w:tabs>
+          <w:tab w:val="num" w:pos="0"/>
+        </w:tabs>
+        <w:ind w:left="0" w:hanging="0"/>
+      </w:pPr>
+    </w:lvl>
+    <w:lvl w:ilvl="5">
+      <w:start w:val="1"/>
+      <w:numFmt w:val="none"/>
+      <w:suff w:val="nothing"/>
+      <w:lvlText w:val=""/>
+      <w:lvlJc w:val="left"/>
+      <w:pPr>
+        <w:tabs>
+          <w:tab w:val="num" w:pos="0"/>
+        </w:tabs>
+        <w:ind w:left="0" w:hanging="0"/>
+      </w:pPr>
+    </w:lvl>
+    <w:lvl w:ilvl="6">
+      <w:start w:val="1"/>
+      <w:numFmt w:val="none"/>
+      <w:suff w:val="nothing"/>
+      <w:lvlText w:val=""/>
+      <w:lvlJc w:val="left"/>
+      <w:pPr>
+        <w:tabs>
+          <w:tab w:val="num" w:pos="0"/>
+        </w:tabs>
+        <w:ind w:left="0" w:hanging="0"/>
+      </w:pPr>
+    </w:lvl>
+    <w:lvl w:ilvl="7">
+      <w:start w:val="1"/>
+      <w:numFmt w:val="none"/>
+      <w:suff w:val="nothing"/>
+      <w:lvlText w:val=""/>
+      <w:lvlJc w:val="left"/>
+      <w:pPr>
+        <w:tabs>
+          <w:tab w:val="num" w:pos="0"/>
+        </w:tabs>
+        <w:ind w:left="0" w:hanging="0"/>
+      </w:pPr>
+    </w:lvl>
+    <w:lvl w:ilvl="8">
+      <w:start w:val="1"/>
+      <w:numFmt w:val="none"/>
+      <w:suff w:val="nothing"/>
+      <w:lvlText w:val=""/>
+      <w:lvlJc w:val="left"/>
+      <w:pPr>
+        <w:tabs>
+          <w:tab w:val="num" w:pos="0"/>
+        </w:tabs>
+        <w:ind w:left="0" w:hanging="0"/>
+      </w:pPr>
+    </w:lvl>
+  </w:abstractNum>
+  <w:abstractNum w:abstractNumId="6">
+    <w:lvl w:ilvl="0">
+      <w:start w:val="1"/>
+      <w:numFmt w:val="bullet"/>
+      <w:lvlText w:val=""/>
+      <w:lvlJc w:val="left"/>
+      <w:pPr>
+        <w:tabs>
+          <w:tab w:val="num" w:pos="720"/>
+        </w:tabs>
+        <w:ind w:left="720" w:hanging="360"/>
+      </w:pPr>
+      <w:rPr>
+        <w:rFonts w:ascii="Symbol" w:hAnsi="Symbol" w:cs="Symbol" w:hint="default"/>
+      </w:rPr>
+    </w:lvl>
+    <w:lvl w:ilvl="1">
+      <w:start w:val="1"/>
+      <w:numFmt w:val="bullet"/>
+      <w:lvlText w:val="◦"/>
+      <w:lvlJc w:val="left"/>
+      <w:pPr>
+        <w:tabs>
+          <w:tab w:val="num" w:pos="1080"/>
+        </w:tabs>
+        <w:ind w:left="1080" w:hanging="360"/>
+      </w:pPr>
+      <w:rPr>
+        <w:rFonts w:ascii="OpenSymbol" w:hAnsi="OpenSymbol" w:cs="OpenSymbol" w:hint="default"/>
+      </w:rPr>
+    </w:lvl>
+    <w:lvl w:ilvl="2">
+      <w:start w:val="1"/>
+      <w:numFmt w:val="bullet"/>
+      <w:lvlText w:val="▪"/>
+      <w:lvlJc w:val="left"/>
+      <w:pPr>
+        <w:tabs>
+          <w:tab w:val="num" w:pos="1440"/>
+        </w:tabs>
+        <w:ind w:left="1440" w:hanging="360"/>
+      </w:pPr>
+      <w:rPr>
+        <w:rFonts w:ascii="OpenSymbol" w:hAnsi="OpenSymbol" w:cs="OpenSymbol" w:hint="default"/>
+      </w:rPr>
+    </w:lvl>
+    <w:lvl w:ilvl="3">
+      <w:start w:val="1"/>
+      <w:numFmt w:val="bullet"/>
+      <w:lvlText w:val=""/>
+      <w:lvlJc w:val="left"/>
+      <w:pPr>
+        <w:tabs>
+          <w:tab w:val="num" w:pos="1800"/>
+        </w:tabs>
+        <w:ind w:left="1800" w:hanging="360"/>
+      </w:pPr>
+      <w:rPr>
+        <w:rFonts w:ascii="Symbol" w:hAnsi="Symbol" w:cs="Symbol" w:hint="default"/>
+      </w:rPr>
+    </w:lvl>
+    <w:lvl w:ilvl="4">
+      <w:start w:val="1"/>
+      <w:numFmt w:val="bullet"/>
+      <w:lvlText w:val="◦"/>
+      <w:lvlJc w:val="left"/>
+      <w:pPr>
+        <w:tabs>
+          <w:tab w:val="num" w:pos="2160"/>
+        </w:tabs>
+        <w:ind w:left="2160" w:hanging="360"/>
+      </w:pPr>
+      <w:rPr>
+        <w:rFonts w:ascii="OpenSymbol" w:hAnsi="OpenSymbol" w:cs="OpenSymbol" w:hint="default"/>
+      </w:rPr>
+    </w:lvl>
+    <w:lvl w:ilvl="5">
+      <w:start w:val="1"/>
+      <w:numFmt w:val="bullet"/>
+      <w:lvlText w:val="▪"/>
+      <w:lvlJc w:val="left"/>
+      <w:pPr>
+        <w:tabs>
+          <w:tab w:val="num" w:pos="2520"/>
+        </w:tabs>
+        <w:ind w:left="2520" w:hanging="360"/>
+      </w:pPr>
+      <w:rPr>
+        <w:rFonts w:ascii="OpenSymbol" w:hAnsi="OpenSymbol" w:cs="OpenSymbol" w:hint="default"/>
+      </w:rPr>
+    </w:lvl>
+    <w:lvl w:ilvl="6">
+      <w:start w:val="1"/>
+      <w:numFmt w:val="bullet"/>
+      <w:lvlText w:val=""/>
+      <w:lvlJc w:val="left"/>
+      <w:pPr>
+        <w:tabs>
+          <w:tab w:val="num" w:pos="2880"/>
+        </w:tabs>
+        <w:ind w:left="2880" w:hanging="360"/>
+      </w:pPr>
+      <w:rPr>
+        <w:rFonts w:ascii="Symbol" w:hAnsi="Symbol" w:cs="Symbol" w:hint="default"/>
+      </w:rPr>
+    </w:lvl>
+    <w:lvl w:ilvl="7">
+      <w:start w:val="1"/>
+      <w:numFmt w:val="bullet"/>
+      <w:lvlText w:val="◦"/>
+      <w:lvlJc w:val="left"/>
+      <w:pPr>
+        <w:tabs>
+          <w:tab w:val="num" w:pos="3240"/>
+        </w:tabs>
+        <w:ind w:left="3240" w:hanging="360"/>
+      </w:pPr>
+      <w:rPr>
+        <w:rFonts w:ascii="OpenSymbol" w:hAnsi="OpenSymbol" w:cs="OpenSymbol" w:hint="default"/>
+      </w:rPr>
+    </w:lvl>
+    <w:lvl w:ilvl="8">
+      <w:start w:val="1"/>
+      <w:numFmt w:val="bullet"/>
+      <w:lvlText w:val="▪"/>
+      <w:lvlJc w:val="left"/>
+      <w:pPr>
+        <w:tabs>
+          <w:tab w:val="num" w:pos="3600"/>
+        </w:tabs>
+        <w:ind w:left="3600" w:hanging="360"/>
+      </w:pPr>
+      <w:rPr>
+        <w:rFonts w:ascii="OpenSymbol" w:hAnsi="OpenSymbol" w:cs="OpenSymbol" w:hint="default"/>
+      </w:rPr>
+    </w:lvl>
+  </w:abstractNum>
+  <w:abstractNum w:abstractNumId="7">
+    <w:lvl w:ilvl="0">
+      <w:start w:val="1"/>
       <w:numFmt w:val="bullet"/>
       <w:lvlText w:val=""/>
       <w:lvlJc w:val="left"/>
@@ -1228,6 +1901,12 @@
   </w:num>
   <w:num w:numId="5">
     <w:abstractNumId w:val="5"/>
+  </w:num>
+  <w:num w:numId="6">
+    <w:abstractNumId w:val="6"/>
+  </w:num>
+  <w:num w:numId="7">
+    <w:abstractNumId w:val="7"/>
   </w:num>
 </w:numbering>
 </file>

</xml_diff>